<commit_message>
Zmiana Oracle na MySQL
</commit_message>
<xml_diff>
--- a/BD2.docx
+++ b/BD2.docx
@@ -741,22 +741,25 @@
     <w:tbl>
       <w:tblPr>
         <w:tblStyle w:val="Tabela-Siatka"/>
-        <w:tblW w:w="0" w:type="auto"/>
+        <w:tblW w:w="9493" w:type="dxa"/>
+        <w:tblLayout w:type="fixed"/>
         <w:tblLook w:val="04A0" w:firstRow="1" w:lastRow="0" w:firstColumn="1" w:lastColumn="0" w:noHBand="0" w:noVBand="1"/>
       </w:tblPr>
       <w:tblGrid>
-        <w:gridCol w:w="1613"/>
-        <w:gridCol w:w="1222"/>
-        <w:gridCol w:w="1075"/>
-        <w:gridCol w:w="1180"/>
-        <w:gridCol w:w="1262"/>
-        <w:gridCol w:w="1165"/>
-        <w:gridCol w:w="1545"/>
+        <w:gridCol w:w="988"/>
+        <w:gridCol w:w="1275"/>
+        <w:gridCol w:w="966"/>
+        <w:gridCol w:w="1059"/>
+        <w:gridCol w:w="1330"/>
+        <w:gridCol w:w="898"/>
+        <w:gridCol w:w="992"/>
+        <w:gridCol w:w="851"/>
+        <w:gridCol w:w="1134"/>
       </w:tblGrid>
       <w:tr>
         <w:tc>
           <w:tcPr>
-            <w:tcW w:w="1294" w:type="dxa"/>
+            <w:tcW w:w="988" w:type="dxa"/>
           </w:tcPr>
           <w:p>
             <w:proofErr w:type="spellStart"/>
@@ -768,7 +771,7 @@
         </w:tc>
         <w:tc>
           <w:tcPr>
-            <w:tcW w:w="1294" w:type="dxa"/>
+            <w:tcW w:w="1275" w:type="dxa"/>
           </w:tcPr>
           <w:p>
             <w:r>
@@ -778,7 +781,7 @@
         </w:tc>
         <w:tc>
           <w:tcPr>
-            <w:tcW w:w="1294" w:type="dxa"/>
+            <w:tcW w:w="966" w:type="dxa"/>
           </w:tcPr>
           <w:p>
             <w:proofErr w:type="spellStart"/>
@@ -790,7 +793,7 @@
         </w:tc>
         <w:tc>
           <w:tcPr>
-            <w:tcW w:w="1295" w:type="dxa"/>
+            <w:tcW w:w="1059" w:type="dxa"/>
           </w:tcPr>
           <w:p>
             <w:r>
@@ -800,7 +803,7 @@
         </w:tc>
         <w:tc>
           <w:tcPr>
-            <w:tcW w:w="1295" w:type="dxa"/>
+            <w:tcW w:w="1330" w:type="dxa"/>
           </w:tcPr>
           <w:p>
             <w:r>
@@ -810,7 +813,7 @@
         </w:tc>
         <w:tc>
           <w:tcPr>
-            <w:tcW w:w="1295" w:type="dxa"/>
+            <w:tcW w:w="898" w:type="dxa"/>
           </w:tcPr>
           <w:p>
             <w:r>
@@ -820,11 +823,31 @@
         </w:tc>
         <w:tc>
           <w:tcPr>
-            <w:tcW w:w="1295" w:type="dxa"/>
+            <w:tcW w:w="992" w:type="dxa"/>
           </w:tcPr>
           <w:p>
             <w:r>
               <w:t>mail</w:t>
+            </w:r>
+          </w:p>
+        </w:tc>
+        <w:tc>
+          <w:tcPr>
+            <w:tcW w:w="851" w:type="dxa"/>
+          </w:tcPr>
+          <w:p>
+            <w:r>
+              <w:t>login</w:t>
+            </w:r>
+          </w:p>
+        </w:tc>
+        <w:tc>
+          <w:tcPr>
+            <w:tcW w:w="1134" w:type="dxa"/>
+          </w:tcPr>
+          <w:p>
+            <w:r>
+              <w:t>hasło</w:t>
             </w:r>
           </w:p>
         </w:tc>
@@ -832,7 +855,7 @@
       <w:tr>
         <w:tc>
           <w:tcPr>
-            <w:tcW w:w="1294" w:type="dxa"/>
+            <w:tcW w:w="988" w:type="dxa"/>
           </w:tcPr>
           <w:p>
             <w:r>
@@ -842,7 +865,7 @@
         </w:tc>
         <w:tc>
           <w:tcPr>
-            <w:tcW w:w="1294" w:type="dxa"/>
+            <w:tcW w:w="1275" w:type="dxa"/>
           </w:tcPr>
           <w:p>
             <w:r>
@@ -852,7 +875,7 @@
         </w:tc>
         <w:tc>
           <w:tcPr>
-            <w:tcW w:w="1294" w:type="dxa"/>
+            <w:tcW w:w="966" w:type="dxa"/>
           </w:tcPr>
           <w:p>
             <w:r>
@@ -862,7 +885,7 @@
         </w:tc>
         <w:tc>
           <w:tcPr>
-            <w:tcW w:w="1295" w:type="dxa"/>
+            <w:tcW w:w="1059" w:type="dxa"/>
           </w:tcPr>
           <w:p>
             <w:r>
@@ -872,7 +895,7 @@
         </w:tc>
         <w:tc>
           <w:tcPr>
-            <w:tcW w:w="1295" w:type="dxa"/>
+            <w:tcW w:w="1330" w:type="dxa"/>
           </w:tcPr>
           <w:p>
             <w:r>
@@ -882,7 +905,7 @@
         </w:tc>
         <w:tc>
           <w:tcPr>
-            <w:tcW w:w="1295" w:type="dxa"/>
+            <w:tcW w:w="898" w:type="dxa"/>
           </w:tcPr>
           <w:p>
             <w:r>
@@ -892,12 +915,34 @@
         </w:tc>
         <w:tc>
           <w:tcPr>
-            <w:tcW w:w="1295" w:type="dxa"/>
+            <w:tcW w:w="992" w:type="dxa"/>
           </w:tcPr>
           <w:p>
             <w:r>
               <w:t>ak@gmail.com</w:t>
             </w:r>
+          </w:p>
+        </w:tc>
+        <w:tc>
+          <w:tcPr>
+            <w:tcW w:w="851" w:type="dxa"/>
+          </w:tcPr>
+          <w:p>
+            <w:r>
+              <w:t>jano123</w:t>
+            </w:r>
+          </w:p>
+        </w:tc>
+        <w:tc>
+          <w:tcPr>
+            <w:tcW w:w="1134" w:type="dxa"/>
+          </w:tcPr>
+          <w:p>
+            <w:r>
+              <w:t>trolo</w:t>
+            </w:r>
+            <w:bookmarkStart w:id="0" w:name="_GoBack"/>
+            <w:bookmarkEnd w:id="0"/>
           </w:p>
         </w:tc>
       </w:tr>
@@ -907,46 +952,55 @@
         </w:trPr>
         <w:tc>
           <w:tcPr>
-            <w:tcW w:w="1294" w:type="dxa"/>
-          </w:tcPr>
-          <w:p>
-            <w:bookmarkStart w:id="0" w:name="_GoBack"/>
-            <w:bookmarkEnd w:id="0"/>
-          </w:p>
-        </w:tc>
-        <w:tc>
-          <w:tcPr>
-            <w:tcW w:w="1294" w:type="dxa"/>
-          </w:tcPr>
-          <w:p/>
-        </w:tc>
-        <w:tc>
-          <w:tcPr>
-            <w:tcW w:w="1294" w:type="dxa"/>
-          </w:tcPr>
-          <w:p/>
-        </w:tc>
-        <w:tc>
-          <w:tcPr>
-            <w:tcW w:w="1295" w:type="dxa"/>
-          </w:tcPr>
-          <w:p/>
-        </w:tc>
-        <w:tc>
-          <w:tcPr>
-            <w:tcW w:w="1295" w:type="dxa"/>
-          </w:tcPr>
-          <w:p/>
-        </w:tc>
-        <w:tc>
-          <w:tcPr>
-            <w:tcW w:w="1295" w:type="dxa"/>
-          </w:tcPr>
-          <w:p/>
-        </w:tc>
-        <w:tc>
-          <w:tcPr>
-            <w:tcW w:w="1295" w:type="dxa"/>
+            <w:tcW w:w="988" w:type="dxa"/>
+          </w:tcPr>
+          <w:p/>
+        </w:tc>
+        <w:tc>
+          <w:tcPr>
+            <w:tcW w:w="1275" w:type="dxa"/>
+          </w:tcPr>
+          <w:p/>
+        </w:tc>
+        <w:tc>
+          <w:tcPr>
+            <w:tcW w:w="966" w:type="dxa"/>
+          </w:tcPr>
+          <w:p/>
+        </w:tc>
+        <w:tc>
+          <w:tcPr>
+            <w:tcW w:w="1059" w:type="dxa"/>
+          </w:tcPr>
+          <w:p/>
+        </w:tc>
+        <w:tc>
+          <w:tcPr>
+            <w:tcW w:w="1330" w:type="dxa"/>
+          </w:tcPr>
+          <w:p/>
+        </w:tc>
+        <w:tc>
+          <w:tcPr>
+            <w:tcW w:w="898" w:type="dxa"/>
+          </w:tcPr>
+          <w:p/>
+        </w:tc>
+        <w:tc>
+          <w:tcPr>
+            <w:tcW w:w="992" w:type="dxa"/>
+          </w:tcPr>
+          <w:p/>
+        </w:tc>
+        <w:tc>
+          <w:tcPr>
+            <w:tcW w:w="851" w:type="dxa"/>
+          </w:tcPr>
+          <w:p/>
+        </w:tc>
+        <w:tc>
+          <w:tcPr>
+            <w:tcW w:w="1134" w:type="dxa"/>
           </w:tcPr>
           <w:p/>
         </w:tc>
@@ -954,43 +1008,55 @@
       <w:tr>
         <w:tc>
           <w:tcPr>
-            <w:tcW w:w="1294" w:type="dxa"/>
-          </w:tcPr>
-          <w:p/>
-        </w:tc>
-        <w:tc>
-          <w:tcPr>
-            <w:tcW w:w="1294" w:type="dxa"/>
-          </w:tcPr>
-          <w:p/>
-        </w:tc>
-        <w:tc>
-          <w:tcPr>
-            <w:tcW w:w="1294" w:type="dxa"/>
-          </w:tcPr>
-          <w:p/>
-        </w:tc>
-        <w:tc>
-          <w:tcPr>
-            <w:tcW w:w="1295" w:type="dxa"/>
-          </w:tcPr>
-          <w:p/>
-        </w:tc>
-        <w:tc>
-          <w:tcPr>
-            <w:tcW w:w="1295" w:type="dxa"/>
-          </w:tcPr>
-          <w:p/>
-        </w:tc>
-        <w:tc>
-          <w:tcPr>
-            <w:tcW w:w="1295" w:type="dxa"/>
-          </w:tcPr>
-          <w:p/>
-        </w:tc>
-        <w:tc>
-          <w:tcPr>
-            <w:tcW w:w="1295" w:type="dxa"/>
+            <w:tcW w:w="988" w:type="dxa"/>
+          </w:tcPr>
+          <w:p/>
+        </w:tc>
+        <w:tc>
+          <w:tcPr>
+            <w:tcW w:w="1275" w:type="dxa"/>
+          </w:tcPr>
+          <w:p/>
+        </w:tc>
+        <w:tc>
+          <w:tcPr>
+            <w:tcW w:w="966" w:type="dxa"/>
+          </w:tcPr>
+          <w:p/>
+        </w:tc>
+        <w:tc>
+          <w:tcPr>
+            <w:tcW w:w="1059" w:type="dxa"/>
+          </w:tcPr>
+          <w:p/>
+        </w:tc>
+        <w:tc>
+          <w:tcPr>
+            <w:tcW w:w="1330" w:type="dxa"/>
+          </w:tcPr>
+          <w:p/>
+        </w:tc>
+        <w:tc>
+          <w:tcPr>
+            <w:tcW w:w="898" w:type="dxa"/>
+          </w:tcPr>
+          <w:p/>
+        </w:tc>
+        <w:tc>
+          <w:tcPr>
+            <w:tcW w:w="992" w:type="dxa"/>
+          </w:tcPr>
+          <w:p/>
+        </w:tc>
+        <w:tc>
+          <w:tcPr>
+            <w:tcW w:w="851" w:type="dxa"/>
+          </w:tcPr>
+          <w:p/>
+        </w:tc>
+        <w:tc>
+          <w:tcPr>
+            <w:tcW w:w="1134" w:type="dxa"/>
           </w:tcPr>
           <w:p/>
         </w:tc>
@@ -998,43 +1064,55 @@
       <w:tr>
         <w:tc>
           <w:tcPr>
-            <w:tcW w:w="1294" w:type="dxa"/>
-          </w:tcPr>
-          <w:p/>
-        </w:tc>
-        <w:tc>
-          <w:tcPr>
-            <w:tcW w:w="1294" w:type="dxa"/>
-          </w:tcPr>
-          <w:p/>
-        </w:tc>
-        <w:tc>
-          <w:tcPr>
-            <w:tcW w:w="1294" w:type="dxa"/>
-          </w:tcPr>
-          <w:p/>
-        </w:tc>
-        <w:tc>
-          <w:tcPr>
-            <w:tcW w:w="1295" w:type="dxa"/>
-          </w:tcPr>
-          <w:p/>
-        </w:tc>
-        <w:tc>
-          <w:tcPr>
-            <w:tcW w:w="1295" w:type="dxa"/>
-          </w:tcPr>
-          <w:p/>
-        </w:tc>
-        <w:tc>
-          <w:tcPr>
-            <w:tcW w:w="1295" w:type="dxa"/>
-          </w:tcPr>
-          <w:p/>
-        </w:tc>
-        <w:tc>
-          <w:tcPr>
-            <w:tcW w:w="1295" w:type="dxa"/>
+            <w:tcW w:w="988" w:type="dxa"/>
+          </w:tcPr>
+          <w:p/>
+        </w:tc>
+        <w:tc>
+          <w:tcPr>
+            <w:tcW w:w="1275" w:type="dxa"/>
+          </w:tcPr>
+          <w:p/>
+        </w:tc>
+        <w:tc>
+          <w:tcPr>
+            <w:tcW w:w="966" w:type="dxa"/>
+          </w:tcPr>
+          <w:p/>
+        </w:tc>
+        <w:tc>
+          <w:tcPr>
+            <w:tcW w:w="1059" w:type="dxa"/>
+          </w:tcPr>
+          <w:p/>
+        </w:tc>
+        <w:tc>
+          <w:tcPr>
+            <w:tcW w:w="1330" w:type="dxa"/>
+          </w:tcPr>
+          <w:p/>
+        </w:tc>
+        <w:tc>
+          <w:tcPr>
+            <w:tcW w:w="898" w:type="dxa"/>
+          </w:tcPr>
+          <w:p/>
+        </w:tc>
+        <w:tc>
+          <w:tcPr>
+            <w:tcW w:w="992" w:type="dxa"/>
+          </w:tcPr>
+          <w:p/>
+        </w:tc>
+        <w:tc>
+          <w:tcPr>
+            <w:tcW w:w="851" w:type="dxa"/>
+          </w:tcPr>
+          <w:p/>
+        </w:tc>
+        <w:tc>
+          <w:tcPr>
+            <w:tcW w:w="1134" w:type="dxa"/>
           </w:tcPr>
           <w:p/>
         </w:tc>
@@ -1042,43 +1120,55 @@
       <w:tr>
         <w:tc>
           <w:tcPr>
-            <w:tcW w:w="1294" w:type="dxa"/>
-          </w:tcPr>
-          <w:p/>
-        </w:tc>
-        <w:tc>
-          <w:tcPr>
-            <w:tcW w:w="1294" w:type="dxa"/>
-          </w:tcPr>
-          <w:p/>
-        </w:tc>
-        <w:tc>
-          <w:tcPr>
-            <w:tcW w:w="1294" w:type="dxa"/>
-          </w:tcPr>
-          <w:p/>
-        </w:tc>
-        <w:tc>
-          <w:tcPr>
-            <w:tcW w:w="1295" w:type="dxa"/>
-          </w:tcPr>
-          <w:p/>
-        </w:tc>
-        <w:tc>
-          <w:tcPr>
-            <w:tcW w:w="1295" w:type="dxa"/>
-          </w:tcPr>
-          <w:p/>
-        </w:tc>
-        <w:tc>
-          <w:tcPr>
-            <w:tcW w:w="1295" w:type="dxa"/>
-          </w:tcPr>
-          <w:p/>
-        </w:tc>
-        <w:tc>
-          <w:tcPr>
-            <w:tcW w:w="1295" w:type="dxa"/>
+            <w:tcW w:w="988" w:type="dxa"/>
+          </w:tcPr>
+          <w:p/>
+        </w:tc>
+        <w:tc>
+          <w:tcPr>
+            <w:tcW w:w="1275" w:type="dxa"/>
+          </w:tcPr>
+          <w:p/>
+        </w:tc>
+        <w:tc>
+          <w:tcPr>
+            <w:tcW w:w="966" w:type="dxa"/>
+          </w:tcPr>
+          <w:p/>
+        </w:tc>
+        <w:tc>
+          <w:tcPr>
+            <w:tcW w:w="1059" w:type="dxa"/>
+          </w:tcPr>
+          <w:p/>
+        </w:tc>
+        <w:tc>
+          <w:tcPr>
+            <w:tcW w:w="1330" w:type="dxa"/>
+          </w:tcPr>
+          <w:p/>
+        </w:tc>
+        <w:tc>
+          <w:tcPr>
+            <w:tcW w:w="898" w:type="dxa"/>
+          </w:tcPr>
+          <w:p/>
+        </w:tc>
+        <w:tc>
+          <w:tcPr>
+            <w:tcW w:w="992" w:type="dxa"/>
+          </w:tcPr>
+          <w:p/>
+        </w:tc>
+        <w:tc>
+          <w:tcPr>
+            <w:tcW w:w="851" w:type="dxa"/>
+          </w:tcPr>
+          <w:p/>
+        </w:tc>
+        <w:tc>
+          <w:tcPr>
+            <w:tcW w:w="1134" w:type="dxa"/>
           </w:tcPr>
           <w:p/>
         </w:tc>

</xml_diff>

<commit_message>
Zmiana modelu tabeli ludzi, lokalizacja zastapiona została id_lokalizacji
</commit_message>
<xml_diff>
--- a/BD2.docx
+++ b/BD2.docx
@@ -27,11 +27,9 @@
             <w:pPr>
               <w:jc w:val="center"/>
             </w:pPr>
-            <w:proofErr w:type="spellStart"/>
             <w:r>
               <w:t>id_sprzetu</w:t>
             </w:r>
-            <w:proofErr w:type="spellEnd"/>
           </w:p>
         </w:tc>
         <w:tc>
@@ -81,11 +79,9 @@
             <w:pPr>
               <w:jc w:val="center"/>
             </w:pPr>
-            <w:proofErr w:type="spellStart"/>
             <w:r>
               <w:t>stan_sprzetu</w:t>
             </w:r>
-            <w:proofErr w:type="spellEnd"/>
           </w:p>
         </w:tc>
         <w:tc>
@@ -109,11 +105,9 @@
             <w:pPr>
               <w:jc w:val="center"/>
             </w:pPr>
-            <w:proofErr w:type="spellStart"/>
             <w:r>
               <w:t>id_uzytkownika</w:t>
             </w:r>
-            <w:proofErr w:type="spellEnd"/>
           </w:p>
         </w:tc>
         <w:tc>
@@ -762,25 +756,25 @@
             <w:tcW w:w="988" w:type="dxa"/>
           </w:tcPr>
           <w:p>
+            <w:r>
+              <w:t>id_uzytkownika</w:t>
+            </w:r>
+          </w:p>
+        </w:tc>
+        <w:tc>
+          <w:tcPr>
+            <w:tcW w:w="1275" w:type="dxa"/>
+          </w:tcPr>
+          <w:p>
             <w:proofErr w:type="spellStart"/>
             <w:r>
-              <w:t>id_uzytkownika</w:t>
+              <w:t>id_lokalizacji</w:t>
             </w:r>
             <w:proofErr w:type="spellEnd"/>
           </w:p>
         </w:tc>
         <w:tc>
           <w:tcPr>
-            <w:tcW w:w="1275" w:type="dxa"/>
-          </w:tcPr>
-          <w:p>
-            <w:r>
-              <w:t>lokalizacja</w:t>
-            </w:r>
-          </w:p>
-        </w:tc>
-        <w:tc>
-          <w:tcPr>
             <w:tcW w:w="966" w:type="dxa"/>
           </w:tcPr>
           <w:p>
@@ -806,9 +800,14 @@
             <w:tcW w:w="1330" w:type="dxa"/>
           </w:tcPr>
           <w:p>
-            <w:r>
-              <w:t>nr telefonu</w:t>
-            </w:r>
+            <w:proofErr w:type="spellStart"/>
+            <w:r>
+              <w:t>nr_</w:t>
+            </w:r>
+            <w:r>
+              <w:t>telefonu</w:t>
+            </w:r>
+            <w:proofErr w:type="spellEnd"/>
           </w:p>
         </w:tc>
         <w:tc>
@@ -869,7 +868,7 @@
           </w:tcPr>
           <w:p>
             <w:r>
-              <w:t>zielona góra</w:t>
+              <w:t>13</w:t>
             </w:r>
           </w:p>
         </w:tc>
@@ -941,8 +940,6 @@
             <w:r>
               <w:t>trolo</w:t>
             </w:r>
-            <w:bookmarkStart w:id="0" w:name="_GoBack"/>
-            <w:bookmarkEnd w:id="0"/>
           </w:p>
         </w:tc>
       </w:tr>
@@ -1216,9 +1213,14 @@
             <w:tcW w:w="2266" w:type="dxa"/>
           </w:tcPr>
           <w:p>
-            <w:r>
-              <w:t>kod pocztowy</w:t>
-            </w:r>
+            <w:proofErr w:type="spellStart"/>
+            <w:r>
+              <w:t>kod_</w:t>
+            </w:r>
+            <w:r>
+              <w:t>pocztowy</w:t>
+            </w:r>
+            <w:proofErr w:type="spellEnd"/>
           </w:p>
         </w:tc>
       </w:tr>
@@ -1259,19 +1261,33 @@
           <w:tcPr>
             <w:tcW w:w="2265" w:type="dxa"/>
           </w:tcPr>
-          <w:p/>
+          <w:p>
+            <w:r>
+              <w:t>13</w:t>
+            </w:r>
+          </w:p>
         </w:tc>
         <w:tc>
           <w:tcPr>
             <w:tcW w:w="2265" w:type="dxa"/>
           </w:tcPr>
-          <w:p/>
+          <w:p>
+            <w:r>
+              <w:t>Zielona Góra</w:t>
+            </w:r>
+          </w:p>
         </w:tc>
         <w:tc>
           <w:tcPr>
             <w:tcW w:w="2266" w:type="dxa"/>
           </w:tcPr>
-          <w:p/>
+          <w:p>
+            <w:r>
+              <w:t>65-012</w:t>
+            </w:r>
+            <w:bookmarkStart w:id="0" w:name="_GoBack"/>
+            <w:bookmarkEnd w:id="0"/>
+          </w:p>
         </w:tc>
       </w:tr>
     </w:tbl>

</xml_diff>

<commit_message>
Dodane dokument z dwoma widokami i kolejna aktualizacja modeli tabel
</commit_message>
<xml_diff>
--- a/BD2.docx
+++ b/BD2.docx
@@ -5,31 +5,34 @@
     <w:tbl>
       <w:tblPr>
         <w:tblStyle w:val="Tabela-Siatka"/>
+        <w:tblpPr w:leftFromText="141" w:rightFromText="141" w:vertAnchor="page" w:horzAnchor="margin" w:tblpY="1786"/>
         <w:tblW w:w="9493" w:type="dxa"/>
         <w:tblLook w:val="04A0" w:firstRow="1" w:lastRow="0" w:firstColumn="1" w:lastColumn="0" w:noHBand="0" w:noVBand="1"/>
       </w:tblPr>
       <w:tblGrid>
-        <w:gridCol w:w="1157"/>
+        <w:gridCol w:w="1156"/>
         <w:gridCol w:w="1034"/>
-        <w:gridCol w:w="812"/>
+        <w:gridCol w:w="792"/>
         <w:gridCol w:w="1274"/>
         <w:gridCol w:w="1371"/>
-        <w:gridCol w:w="1133"/>
+        <w:gridCol w:w="1353"/>
         <w:gridCol w:w="1613"/>
-        <w:gridCol w:w="1099"/>
+        <w:gridCol w:w="900"/>
       </w:tblGrid>
       <w:tr>
         <w:tc>
           <w:tcPr>
-            <w:tcW w:w="1157" w:type="dxa"/>
-          </w:tcPr>
-          <w:p>
-            <w:pPr>
-              <w:jc w:val="center"/>
-            </w:pPr>
+            <w:tcW w:w="1156" w:type="dxa"/>
+          </w:tcPr>
+          <w:p>
+            <w:pPr>
+              <w:jc w:val="center"/>
+            </w:pPr>
+            <w:proofErr w:type="spellStart"/>
             <w:r>
               <w:t>id_sprzetu</w:t>
             </w:r>
+            <w:proofErr w:type="spellEnd"/>
           </w:p>
         </w:tc>
         <w:tc>
@@ -47,7 +50,7 @@
         </w:tc>
         <w:tc>
           <w:tcPr>
-            <w:tcW w:w="812" w:type="dxa"/>
+            <w:tcW w:w="792" w:type="dxa"/>
           </w:tcPr>
           <w:p>
             <w:pPr>
@@ -86,15 +89,17 @@
         </w:tc>
         <w:tc>
           <w:tcPr>
-            <w:tcW w:w="1133" w:type="dxa"/>
-          </w:tcPr>
-          <w:p>
-            <w:pPr>
-              <w:jc w:val="center"/>
-            </w:pPr>
-            <w:r>
-              <w:t>lokalizacja</w:t>
-            </w:r>
+            <w:tcW w:w="1353" w:type="dxa"/>
+          </w:tcPr>
+          <w:p>
+            <w:pPr>
+              <w:jc w:val="center"/>
+            </w:pPr>
+            <w:proofErr w:type="spellStart"/>
+            <w:r>
+              <w:t>id_lokalizacji</w:t>
+            </w:r>
+            <w:proofErr w:type="spellEnd"/>
           </w:p>
         </w:tc>
         <w:tc>
@@ -112,7 +117,7 @@
         </w:tc>
         <w:tc>
           <w:tcPr>
-            <w:tcW w:w="1099" w:type="dxa"/>
+            <w:tcW w:w="900" w:type="dxa"/>
           </w:tcPr>
           <w:p>
             <w:pPr>
@@ -127,7 +132,7 @@
       <w:tr>
         <w:tc>
           <w:tcPr>
-            <w:tcW w:w="1157" w:type="dxa"/>
+            <w:tcW w:w="1156" w:type="dxa"/>
           </w:tcPr>
           <w:p>
             <w:pPr>
@@ -153,7 +158,7 @@
         </w:tc>
         <w:tc>
           <w:tcPr>
-            <w:tcW w:w="812" w:type="dxa"/>
+            <w:tcW w:w="792" w:type="dxa"/>
           </w:tcPr>
           <w:p>
             <w:pPr>
@@ -194,14 +199,14 @@
         </w:tc>
         <w:tc>
           <w:tcPr>
-            <w:tcW w:w="1133" w:type="dxa"/>
-          </w:tcPr>
-          <w:p>
-            <w:pPr>
-              <w:jc w:val="center"/>
-            </w:pPr>
-            <w:r>
-              <w:t>zielona Góra</w:t>
+            <w:tcW w:w="1353" w:type="dxa"/>
+          </w:tcPr>
+          <w:p>
+            <w:pPr>
+              <w:jc w:val="center"/>
+            </w:pPr>
+            <w:r>
+              <w:t>13</w:t>
             </w:r>
           </w:p>
         </w:tc>
@@ -220,7 +225,7 @@
         </w:tc>
         <w:tc>
           <w:tcPr>
-            <w:tcW w:w="1099" w:type="dxa"/>
+            <w:tcW w:w="900" w:type="dxa"/>
           </w:tcPr>
           <w:p>
             <w:pPr>
@@ -235,7 +240,7 @@
       <w:tr>
         <w:tc>
           <w:tcPr>
-            <w:tcW w:w="1157" w:type="dxa"/>
+            <w:tcW w:w="1156" w:type="dxa"/>
           </w:tcPr>
           <w:p>
             <w:pPr>
@@ -255,7 +260,7 @@
         </w:tc>
         <w:tc>
           <w:tcPr>
-            <w:tcW w:w="812" w:type="dxa"/>
+            <w:tcW w:w="792" w:type="dxa"/>
           </w:tcPr>
           <w:p>
             <w:pPr>
@@ -285,7 +290,7 @@
         </w:tc>
         <w:tc>
           <w:tcPr>
-            <w:tcW w:w="1133" w:type="dxa"/>
+            <w:tcW w:w="1353" w:type="dxa"/>
           </w:tcPr>
           <w:p>
             <w:pPr>
@@ -305,7 +310,7 @@
         </w:tc>
         <w:tc>
           <w:tcPr>
-            <w:tcW w:w="1099" w:type="dxa"/>
+            <w:tcW w:w="900" w:type="dxa"/>
           </w:tcPr>
           <w:p>
             <w:pPr>
@@ -317,7 +322,7 @@
       <w:tr>
         <w:tc>
           <w:tcPr>
-            <w:tcW w:w="1157" w:type="dxa"/>
+            <w:tcW w:w="1156" w:type="dxa"/>
           </w:tcPr>
           <w:p>
             <w:pPr>
@@ -337,7 +342,7 @@
         </w:tc>
         <w:tc>
           <w:tcPr>
-            <w:tcW w:w="812" w:type="dxa"/>
+            <w:tcW w:w="792" w:type="dxa"/>
           </w:tcPr>
           <w:p>
             <w:pPr>
@@ -367,7 +372,7 @@
         </w:tc>
         <w:tc>
           <w:tcPr>
-            <w:tcW w:w="1133" w:type="dxa"/>
+            <w:tcW w:w="1353" w:type="dxa"/>
           </w:tcPr>
           <w:p>
             <w:pPr>
@@ -387,7 +392,7 @@
         </w:tc>
         <w:tc>
           <w:tcPr>
-            <w:tcW w:w="1099" w:type="dxa"/>
+            <w:tcW w:w="900" w:type="dxa"/>
           </w:tcPr>
           <w:p>
             <w:pPr>
@@ -399,7 +404,7 @@
       <w:tr>
         <w:tc>
           <w:tcPr>
-            <w:tcW w:w="1157" w:type="dxa"/>
+            <w:tcW w:w="1156" w:type="dxa"/>
           </w:tcPr>
           <w:p>
             <w:pPr>
@@ -419,7 +424,7 @@
         </w:tc>
         <w:tc>
           <w:tcPr>
-            <w:tcW w:w="812" w:type="dxa"/>
+            <w:tcW w:w="792" w:type="dxa"/>
           </w:tcPr>
           <w:p>
             <w:pPr>
@@ -449,7 +454,7 @@
         </w:tc>
         <w:tc>
           <w:tcPr>
-            <w:tcW w:w="1133" w:type="dxa"/>
+            <w:tcW w:w="1353" w:type="dxa"/>
           </w:tcPr>
           <w:p>
             <w:pPr>
@@ -469,7 +474,7 @@
         </w:tc>
         <w:tc>
           <w:tcPr>
-            <w:tcW w:w="1099" w:type="dxa"/>
+            <w:tcW w:w="900" w:type="dxa"/>
           </w:tcPr>
           <w:p>
             <w:pPr>
@@ -481,7 +486,7 @@
       <w:tr>
         <w:tc>
           <w:tcPr>
-            <w:tcW w:w="1157" w:type="dxa"/>
+            <w:tcW w:w="1156" w:type="dxa"/>
           </w:tcPr>
           <w:p>
             <w:pPr>
@@ -501,7 +506,7 @@
         </w:tc>
         <w:tc>
           <w:tcPr>
-            <w:tcW w:w="812" w:type="dxa"/>
+            <w:tcW w:w="792" w:type="dxa"/>
           </w:tcPr>
           <w:p>
             <w:pPr>
@@ -531,7 +536,7 @@
         </w:tc>
         <w:tc>
           <w:tcPr>
-            <w:tcW w:w="1133" w:type="dxa"/>
+            <w:tcW w:w="1353" w:type="dxa"/>
           </w:tcPr>
           <w:p>
             <w:pPr>
@@ -551,7 +556,7 @@
         </w:tc>
         <w:tc>
           <w:tcPr>
-            <w:tcW w:w="1099" w:type="dxa"/>
+            <w:tcW w:w="900" w:type="dxa"/>
           </w:tcPr>
           <w:p>
             <w:pPr>
@@ -563,7 +568,7 @@
       <w:tr>
         <w:tc>
           <w:tcPr>
-            <w:tcW w:w="1157" w:type="dxa"/>
+            <w:tcW w:w="1156" w:type="dxa"/>
           </w:tcPr>
           <w:p>
             <w:pPr>
@@ -583,7 +588,7 @@
         </w:tc>
         <w:tc>
           <w:tcPr>
-            <w:tcW w:w="812" w:type="dxa"/>
+            <w:tcW w:w="792" w:type="dxa"/>
           </w:tcPr>
           <w:p>
             <w:pPr>
@@ -613,7 +618,7 @@
         </w:tc>
         <w:tc>
           <w:tcPr>
-            <w:tcW w:w="1133" w:type="dxa"/>
+            <w:tcW w:w="1353" w:type="dxa"/>
           </w:tcPr>
           <w:p>
             <w:pPr>
@@ -633,7 +638,7 @@
         </w:tc>
         <w:tc>
           <w:tcPr>
-            <w:tcW w:w="1099" w:type="dxa"/>
+            <w:tcW w:w="900" w:type="dxa"/>
           </w:tcPr>
           <w:p>
             <w:pPr>
@@ -645,7 +650,7 @@
       <w:tr>
         <w:tc>
           <w:tcPr>
-            <w:tcW w:w="1157" w:type="dxa"/>
+            <w:tcW w:w="1156" w:type="dxa"/>
           </w:tcPr>
           <w:p>
             <w:pPr>
@@ -665,7 +670,7 @@
         </w:tc>
         <w:tc>
           <w:tcPr>
-            <w:tcW w:w="812" w:type="dxa"/>
+            <w:tcW w:w="792" w:type="dxa"/>
           </w:tcPr>
           <w:p>
             <w:pPr>
@@ -695,7 +700,7 @@
         </w:tc>
         <w:tc>
           <w:tcPr>
-            <w:tcW w:w="1133" w:type="dxa"/>
+            <w:tcW w:w="1353" w:type="dxa"/>
           </w:tcPr>
           <w:p>
             <w:pPr>
@@ -715,7 +720,7 @@
         </w:tc>
         <w:tc>
           <w:tcPr>
-            <w:tcW w:w="1099" w:type="dxa"/>
+            <w:tcW w:w="900" w:type="dxa"/>
           </w:tcPr>
           <w:p>
             <w:pPr>
@@ -729,9 +734,26 @@
       <w:r>
         <w:t>tabela sprzętu</w:t>
       </w:r>
+      <w:r>
+        <w:t xml:space="preserve"> : </w:t>
+      </w:r>
+      <w:proofErr w:type="spellStart"/>
+      <w:r>
+        <w:t>sprzet</w:t>
+      </w:r>
+      <w:proofErr w:type="spellEnd"/>
     </w:p>
     <w:p/>
-    <w:p/>
+    <w:p>
+      <w:r>
+        <w:t>tabela ludzi</w:t>
+      </w:r>
+      <w:r>
+        <w:t xml:space="preserve"> : osoby</w:t>
+      </w:r>
+      <w:bookmarkStart w:id="0" w:name="_GoBack"/>
+      <w:bookmarkEnd w:id="0"/>
+    </w:p>
     <w:tbl>
       <w:tblPr>
         <w:tblStyle w:val="Tabela-Siatka"/>
@@ -1171,9 +1193,13 @@
         </w:tc>
       </w:tr>
     </w:tbl>
+    <w:p/>
     <w:p>
       <w:r>
-        <w:t>tabela ludzi</w:t>
+        <w:t>tabela</w:t>
+      </w:r>
+      <w:r>
+        <w:t xml:space="preserve"> lokalizacji : lokalizacja</w:t>
       </w:r>
     </w:p>
     <w:tbl>
@@ -1285,8 +1311,6 @@
             <w:r>
               <w:t>65-012</w:t>
             </w:r>
-            <w:bookmarkStart w:id="0" w:name="_GoBack"/>
-            <w:bookmarkEnd w:id="0"/>
           </w:p>
         </w:tc>
       </w:tr>

</xml_diff>

<commit_message>
Dodano kolejne rekordy i zaznaczono związki między tabelami
</commit_message>
<xml_diff>
--- a/BD2.docx
+++ b/BD2.docx
@@ -10,26 +10,33 @@
         <w:tblLook w:val="04A0" w:firstRow="1" w:lastRow="0" w:firstColumn="1" w:lastColumn="0" w:noHBand="0" w:noVBand="1"/>
       </w:tblPr>
       <w:tblGrid>
-        <w:gridCol w:w="1156"/>
+        <w:gridCol w:w="1175"/>
         <w:gridCol w:w="1034"/>
-        <w:gridCol w:w="792"/>
+        <w:gridCol w:w="931"/>
         <w:gridCol w:w="1274"/>
         <w:gridCol w:w="1371"/>
         <w:gridCol w:w="1353"/>
         <w:gridCol w:w="1613"/>
-        <w:gridCol w:w="900"/>
+        <w:gridCol w:w="784"/>
       </w:tblGrid>
       <w:tr>
         <w:tc>
           <w:tcPr>
             <w:tcW w:w="1156" w:type="dxa"/>
-          </w:tcPr>
-          <w:p>
-            <w:pPr>
-              <w:jc w:val="center"/>
+            <w:shd w:val="clear" w:color="auto" w:fill="BDD6EE" w:themeFill="accent1" w:themeFillTint="66"/>
+          </w:tcPr>
+          <w:p>
+            <w:pPr>
+              <w:jc w:val="center"/>
+              <w:rPr>
+                <w:b/>
+              </w:rPr>
             </w:pPr>
             <w:proofErr w:type="spellStart"/>
             <w:r>
+              <w:rPr>
+                <w:b/>
+              </w:rPr>
               <w:t>id_sprzetu</w:t>
             </w:r>
             <w:proofErr w:type="spellEnd"/>
@@ -90,6 +97,7 @@
         <w:tc>
           <w:tcPr>
             <w:tcW w:w="1353" w:type="dxa"/>
+            <w:shd w:val="clear" w:color="auto" w:fill="F7CAAC" w:themeFill="accent2" w:themeFillTint="66"/>
           </w:tcPr>
           <w:p>
             <w:pPr>
@@ -105,6 +113,7 @@
         <w:tc>
           <w:tcPr>
             <w:tcW w:w="1613" w:type="dxa"/>
+            <w:shd w:val="clear" w:color="auto" w:fill="FFE599" w:themeFill="accent4" w:themeFillTint="66"/>
           </w:tcPr>
           <w:p>
             <w:pPr>
@@ -133,13 +142,14 @@
         <w:tc>
           <w:tcPr>
             <w:tcW w:w="1156" w:type="dxa"/>
-          </w:tcPr>
-          <w:p>
-            <w:pPr>
-              <w:jc w:val="center"/>
-            </w:pPr>
-            <w:r>
-              <w:t>1</w:t>
+            <w:shd w:val="clear" w:color="auto" w:fill="BDD6EE" w:themeFill="accent1" w:themeFillTint="66"/>
+          </w:tcPr>
+          <w:p>
+            <w:pPr>
+              <w:jc w:val="center"/>
+            </w:pPr>
+            <w:r>
+              <w:t>0</w:t>
             </w:r>
           </w:p>
         </w:tc>
@@ -200,26 +210,28 @@
         <w:tc>
           <w:tcPr>
             <w:tcW w:w="1353" w:type="dxa"/>
-          </w:tcPr>
-          <w:p>
-            <w:pPr>
-              <w:jc w:val="center"/>
-            </w:pPr>
-            <w:r>
-              <w:t>13</w:t>
+            <w:shd w:val="clear" w:color="auto" w:fill="F7CAAC" w:themeFill="accent2" w:themeFillTint="66"/>
+          </w:tcPr>
+          <w:p>
+            <w:pPr>
+              <w:jc w:val="center"/>
+            </w:pPr>
+            <w:r>
+              <w:t>0</w:t>
             </w:r>
           </w:p>
         </w:tc>
         <w:tc>
           <w:tcPr>
             <w:tcW w:w="1613" w:type="dxa"/>
-          </w:tcPr>
-          <w:p>
-            <w:pPr>
-              <w:jc w:val="center"/>
-            </w:pPr>
-            <w:r>
-              <w:t>12</w:t>
+            <w:shd w:val="clear" w:color="auto" w:fill="FFE599" w:themeFill="accent4" w:themeFillTint="66"/>
+          </w:tcPr>
+          <w:p>
+            <w:pPr>
+              <w:jc w:val="center"/>
+            </w:pPr>
+            <w:r>
+              <w:t>0</w:t>
             </w:r>
           </w:p>
         </w:tc>
@@ -241,11 +253,15 @@
         <w:tc>
           <w:tcPr>
             <w:tcW w:w="1156" w:type="dxa"/>
-          </w:tcPr>
-          <w:p>
-            <w:pPr>
-              <w:jc w:val="center"/>
-            </w:pPr>
+            <w:shd w:val="clear" w:color="auto" w:fill="BDD6EE" w:themeFill="accent1" w:themeFillTint="66"/>
+          </w:tcPr>
+          <w:p>
+            <w:pPr>
+              <w:jc w:val="center"/>
+            </w:pPr>
+            <w:r>
+              <w:t>1</w:t>
+            </w:r>
           </w:p>
         </w:tc>
         <w:tc>
@@ -256,6 +272,9 @@
             <w:pPr>
               <w:jc w:val="center"/>
             </w:pPr>
+            <w:r>
+              <w:t>gitara</w:t>
+            </w:r>
           </w:p>
         </w:tc>
         <w:tc>
@@ -266,6 +285,11 @@
             <w:pPr>
               <w:jc w:val="center"/>
             </w:pPr>
+            <w:proofErr w:type="spellStart"/>
+            <w:r>
+              <w:t>Fender</w:t>
+            </w:r>
+            <w:proofErr w:type="spellEnd"/>
           </w:p>
         </w:tc>
         <w:tc>
@@ -276,6 +300,9 @@
             <w:pPr>
               <w:jc w:val="center"/>
             </w:pPr>
+            <w:r>
+              <w:t>akustyk</w:t>
+            </w:r>
           </w:p>
         </w:tc>
         <w:tc>
@@ -286,26 +313,37 @@
             <w:pPr>
               <w:jc w:val="center"/>
             </w:pPr>
+            <w:r>
+              <w:t>sprawny</w:t>
+            </w:r>
           </w:p>
         </w:tc>
         <w:tc>
           <w:tcPr>
             <w:tcW w:w="1353" w:type="dxa"/>
-          </w:tcPr>
-          <w:p>
-            <w:pPr>
-              <w:jc w:val="center"/>
-            </w:pPr>
+            <w:shd w:val="clear" w:color="auto" w:fill="F7CAAC" w:themeFill="accent2" w:themeFillTint="66"/>
+          </w:tcPr>
+          <w:p>
+            <w:pPr>
+              <w:jc w:val="center"/>
+            </w:pPr>
+            <w:r>
+              <w:t>3</w:t>
+            </w:r>
           </w:p>
         </w:tc>
         <w:tc>
           <w:tcPr>
             <w:tcW w:w="1613" w:type="dxa"/>
-          </w:tcPr>
-          <w:p>
-            <w:pPr>
-              <w:jc w:val="center"/>
-            </w:pPr>
+            <w:shd w:val="clear" w:color="auto" w:fill="FFE599" w:themeFill="accent4" w:themeFillTint="66"/>
+          </w:tcPr>
+          <w:p>
+            <w:pPr>
+              <w:jc w:val="center"/>
+            </w:pPr>
+            <w:r>
+              <w:t>1</w:t>
+            </w:r>
           </w:p>
         </w:tc>
         <w:tc>
@@ -316,6 +354,9 @@
             <w:pPr>
               <w:jc w:val="center"/>
             </w:pPr>
+            <w:r>
+              <w:t>CD-60</w:t>
+            </w:r>
           </w:p>
         </w:tc>
       </w:tr>
@@ -323,11 +364,15 @@
         <w:tc>
           <w:tcPr>
             <w:tcW w:w="1156" w:type="dxa"/>
-          </w:tcPr>
-          <w:p>
-            <w:pPr>
-              <w:jc w:val="center"/>
-            </w:pPr>
+            <w:shd w:val="clear" w:color="auto" w:fill="BDD6EE" w:themeFill="accent1" w:themeFillTint="66"/>
+          </w:tcPr>
+          <w:p>
+            <w:pPr>
+              <w:jc w:val="center"/>
+            </w:pPr>
+            <w:r>
+              <w:t>2</w:t>
+            </w:r>
           </w:p>
         </w:tc>
         <w:tc>
@@ -338,6 +383,9 @@
             <w:pPr>
               <w:jc w:val="center"/>
             </w:pPr>
+            <w:r>
+              <w:t>mikser</w:t>
+            </w:r>
           </w:p>
         </w:tc>
         <w:tc>
@@ -348,6 +396,9 @@
             <w:pPr>
               <w:jc w:val="center"/>
             </w:pPr>
+            <w:r>
+              <w:t>Yamaha</w:t>
+            </w:r>
           </w:p>
         </w:tc>
         <w:tc>
@@ -358,6 +409,9 @@
             <w:pPr>
               <w:jc w:val="center"/>
             </w:pPr>
+            <w:r>
+              <w:t>cyfrowy</w:t>
+            </w:r>
           </w:p>
         </w:tc>
         <w:tc>
@@ -368,26 +422,37 @@
             <w:pPr>
               <w:jc w:val="center"/>
             </w:pPr>
+            <w:r>
+              <w:t>niesprawny</w:t>
+            </w:r>
           </w:p>
         </w:tc>
         <w:tc>
           <w:tcPr>
             <w:tcW w:w="1353" w:type="dxa"/>
-          </w:tcPr>
-          <w:p>
-            <w:pPr>
-              <w:jc w:val="center"/>
-            </w:pPr>
+            <w:shd w:val="clear" w:color="auto" w:fill="F7CAAC" w:themeFill="accent2" w:themeFillTint="66"/>
+          </w:tcPr>
+          <w:p>
+            <w:pPr>
+              <w:jc w:val="center"/>
+            </w:pPr>
+            <w:r>
+              <w:t>1</w:t>
+            </w:r>
           </w:p>
         </w:tc>
         <w:tc>
           <w:tcPr>
             <w:tcW w:w="1613" w:type="dxa"/>
-          </w:tcPr>
-          <w:p>
-            <w:pPr>
-              <w:jc w:val="center"/>
-            </w:pPr>
+            <w:shd w:val="clear" w:color="auto" w:fill="FFE599" w:themeFill="accent4" w:themeFillTint="66"/>
+          </w:tcPr>
+          <w:p>
+            <w:pPr>
+              <w:jc w:val="center"/>
+            </w:pPr>
+            <w:r>
+              <w:t>2</w:t>
+            </w:r>
           </w:p>
         </w:tc>
         <w:tc>
@@ -398,6 +463,11 @@
             <w:pPr>
               <w:jc w:val="center"/>
             </w:pPr>
+            <w:r>
+              <w:t>01</w:t>
+            </w:r>
+            <w:bookmarkStart w:id="0" w:name="_GoBack"/>
+            <w:bookmarkEnd w:id="0"/>
           </w:p>
         </w:tc>
       </w:tr>
@@ -405,6 +475,7 @@
         <w:tc>
           <w:tcPr>
             <w:tcW w:w="1156" w:type="dxa"/>
+            <w:shd w:val="clear" w:color="auto" w:fill="BDD6EE" w:themeFill="accent1" w:themeFillTint="66"/>
           </w:tcPr>
           <w:p>
             <w:pPr>
@@ -455,6 +526,7 @@
         <w:tc>
           <w:tcPr>
             <w:tcW w:w="1353" w:type="dxa"/>
+            <w:shd w:val="clear" w:color="auto" w:fill="F7CAAC" w:themeFill="accent2" w:themeFillTint="66"/>
           </w:tcPr>
           <w:p>
             <w:pPr>
@@ -465,6 +537,7 @@
         <w:tc>
           <w:tcPr>
             <w:tcW w:w="1613" w:type="dxa"/>
+            <w:shd w:val="clear" w:color="auto" w:fill="FFE599" w:themeFill="accent4" w:themeFillTint="66"/>
           </w:tcPr>
           <w:p>
             <w:pPr>
@@ -487,6 +560,7 @@
         <w:tc>
           <w:tcPr>
             <w:tcW w:w="1156" w:type="dxa"/>
+            <w:shd w:val="clear" w:color="auto" w:fill="BDD6EE" w:themeFill="accent1" w:themeFillTint="66"/>
           </w:tcPr>
           <w:p>
             <w:pPr>
@@ -537,6 +611,7 @@
         <w:tc>
           <w:tcPr>
             <w:tcW w:w="1353" w:type="dxa"/>
+            <w:shd w:val="clear" w:color="auto" w:fill="F7CAAC" w:themeFill="accent2" w:themeFillTint="66"/>
           </w:tcPr>
           <w:p>
             <w:pPr>
@@ -547,6 +622,7 @@
         <w:tc>
           <w:tcPr>
             <w:tcW w:w="1613" w:type="dxa"/>
+            <w:shd w:val="clear" w:color="auto" w:fill="FFE599" w:themeFill="accent4" w:themeFillTint="66"/>
           </w:tcPr>
           <w:p>
             <w:pPr>
@@ -569,6 +645,7 @@
         <w:tc>
           <w:tcPr>
             <w:tcW w:w="1156" w:type="dxa"/>
+            <w:shd w:val="clear" w:color="auto" w:fill="BDD6EE" w:themeFill="accent1" w:themeFillTint="66"/>
           </w:tcPr>
           <w:p>
             <w:pPr>
@@ -619,6 +696,7 @@
         <w:tc>
           <w:tcPr>
             <w:tcW w:w="1353" w:type="dxa"/>
+            <w:shd w:val="clear" w:color="auto" w:fill="F7CAAC" w:themeFill="accent2" w:themeFillTint="66"/>
           </w:tcPr>
           <w:p>
             <w:pPr>
@@ -629,6 +707,7 @@
         <w:tc>
           <w:tcPr>
             <w:tcW w:w="1613" w:type="dxa"/>
+            <w:shd w:val="clear" w:color="auto" w:fill="FFE599" w:themeFill="accent4" w:themeFillTint="66"/>
           </w:tcPr>
           <w:p>
             <w:pPr>
@@ -651,6 +730,7 @@
         <w:tc>
           <w:tcPr>
             <w:tcW w:w="1156" w:type="dxa"/>
+            <w:shd w:val="clear" w:color="auto" w:fill="BDD6EE" w:themeFill="accent1" w:themeFillTint="66"/>
           </w:tcPr>
           <w:p>
             <w:pPr>
@@ -701,6 +781,7 @@
         <w:tc>
           <w:tcPr>
             <w:tcW w:w="1353" w:type="dxa"/>
+            <w:shd w:val="clear" w:color="auto" w:fill="F7CAAC" w:themeFill="accent2" w:themeFillTint="66"/>
           </w:tcPr>
           <w:p>
             <w:pPr>
@@ -711,6 +792,7 @@
         <w:tc>
           <w:tcPr>
             <w:tcW w:w="1613" w:type="dxa"/>
+            <w:shd w:val="clear" w:color="auto" w:fill="FFE599" w:themeFill="accent4" w:themeFillTint="66"/>
           </w:tcPr>
           <w:p>
             <w:pPr>
@@ -746,13 +828,8 @@
     <w:p/>
     <w:p>
       <w:r>
-        <w:t>tabela ludzi</w:t>
+        <w:t>tabela ludzi : osoby</w:t>
       </w:r>
-      <w:r>
-        <w:t xml:space="preserve"> : osoby</w:t>
-      </w:r>
-      <w:bookmarkStart w:id="0" w:name="_GoBack"/>
-      <w:bookmarkEnd w:id="0"/>
     </w:p>
     <w:tbl>
       <w:tblPr>
@@ -762,30 +839,42 @@
         <w:tblLook w:val="04A0" w:firstRow="1" w:lastRow="0" w:firstColumn="1" w:lastColumn="0" w:noHBand="0" w:noVBand="1"/>
       </w:tblPr>
       <w:tblGrid>
-        <w:gridCol w:w="988"/>
-        <w:gridCol w:w="1275"/>
+        <w:gridCol w:w="1129"/>
+        <w:gridCol w:w="1134"/>
         <w:gridCol w:w="966"/>
         <w:gridCol w:w="1059"/>
         <w:gridCol w:w="1330"/>
-        <w:gridCol w:w="898"/>
-        <w:gridCol w:w="992"/>
+        <w:gridCol w:w="1040"/>
+        <w:gridCol w:w="850"/>
         <w:gridCol w:w="851"/>
         <w:gridCol w:w="1134"/>
       </w:tblGrid>
       <w:tr>
         <w:tc>
           <w:tcPr>
-            <w:tcW w:w="988" w:type="dxa"/>
-          </w:tcPr>
-          <w:p>
-            <w:r>
+            <w:tcW w:w="1129" w:type="dxa"/>
+            <w:shd w:val="clear" w:color="auto" w:fill="FFE599" w:themeFill="accent4" w:themeFillTint="66"/>
+          </w:tcPr>
+          <w:p>
+            <w:pPr>
+              <w:rPr>
+                <w:b/>
+              </w:rPr>
+            </w:pPr>
+            <w:proofErr w:type="spellStart"/>
+            <w:r>
+              <w:rPr>
+                <w:b/>
+              </w:rPr>
               <w:t>id_uzytkownika</w:t>
             </w:r>
-          </w:p>
-        </w:tc>
-        <w:tc>
-          <w:tcPr>
-            <w:tcW w:w="1275" w:type="dxa"/>
+            <w:proofErr w:type="spellEnd"/>
+          </w:p>
+        </w:tc>
+        <w:tc>
+          <w:tcPr>
+            <w:tcW w:w="1134" w:type="dxa"/>
+            <w:shd w:val="clear" w:color="auto" w:fill="F7CAAC" w:themeFill="accent2" w:themeFillTint="66"/>
           </w:tcPr>
           <w:p>
             <w:proofErr w:type="spellStart"/>
@@ -834,7 +923,7 @@
         </w:tc>
         <w:tc>
           <w:tcPr>
-            <w:tcW w:w="898" w:type="dxa"/>
+            <w:tcW w:w="1040" w:type="dxa"/>
           </w:tcPr>
           <w:p>
             <w:r>
@@ -844,7 +933,7 @@
         </w:tc>
         <w:tc>
           <w:tcPr>
-            <w:tcW w:w="992" w:type="dxa"/>
+            <w:tcW w:w="850" w:type="dxa"/>
           </w:tcPr>
           <w:p>
             <w:r>
@@ -876,21 +965,23 @@
       <w:tr>
         <w:tc>
           <w:tcPr>
-            <w:tcW w:w="988" w:type="dxa"/>
-          </w:tcPr>
-          <w:p>
-            <w:r>
-              <w:t>12</w:t>
-            </w:r>
-          </w:p>
-        </w:tc>
-        <w:tc>
-          <w:tcPr>
-            <w:tcW w:w="1275" w:type="dxa"/>
-          </w:tcPr>
-          <w:p>
-            <w:r>
-              <w:t>13</w:t>
+            <w:tcW w:w="1129" w:type="dxa"/>
+            <w:shd w:val="clear" w:color="auto" w:fill="FFE599" w:themeFill="accent4" w:themeFillTint="66"/>
+          </w:tcPr>
+          <w:p>
+            <w:r>
+              <w:t>0</w:t>
+            </w:r>
+          </w:p>
+        </w:tc>
+        <w:tc>
+          <w:tcPr>
+            <w:tcW w:w="1134" w:type="dxa"/>
+            <w:shd w:val="clear" w:color="auto" w:fill="F7CAAC" w:themeFill="accent2" w:themeFillTint="66"/>
+          </w:tcPr>
+          <w:p>
+            <w:r>
+              <w:t>0</w:t>
             </w:r>
           </w:p>
         </w:tc>
@@ -900,7 +991,7 @@
           </w:tcPr>
           <w:p>
             <w:r>
-              <w:t>Janusz</w:t>
+              <w:t>Paweł</w:t>
             </w:r>
           </w:p>
         </w:tc>
@@ -910,7 +1001,7 @@
           </w:tcPr>
           <w:p>
             <w:r>
-              <w:t>Biernat</w:t>
+              <w:t>Biel</w:t>
             </w:r>
           </w:p>
         </w:tc>
@@ -920,27 +1011,27 @@
           </w:tcPr>
           <w:p>
             <w:r>
-              <w:t>837922587</w:t>
-            </w:r>
-          </w:p>
-        </w:tc>
-        <w:tc>
-          <w:tcPr>
-            <w:tcW w:w="898" w:type="dxa"/>
-          </w:tcPr>
-          <w:p>
-            <w:r>
-              <w:t>Górnicza 22</w:t>
-            </w:r>
-          </w:p>
-        </w:tc>
-        <w:tc>
-          <w:tcPr>
-            <w:tcW w:w="992" w:type="dxa"/>
-          </w:tcPr>
-          <w:p>
-            <w:r>
-              <w:t>ak@gmail.com</w:t>
+              <w:t>535226885</w:t>
+            </w:r>
+          </w:p>
+        </w:tc>
+        <w:tc>
+          <w:tcPr>
+            <w:tcW w:w="1040" w:type="dxa"/>
+          </w:tcPr>
+          <w:p>
+            <w:r>
+              <w:t>Wróblewskiego 8</w:t>
+            </w:r>
+          </w:p>
+        </w:tc>
+        <w:tc>
+          <w:tcPr>
+            <w:tcW w:w="850" w:type="dxa"/>
+          </w:tcPr>
+          <w:p>
+            <w:r>
+              <w:t>pawel.biel.96@gmail.com</w:t>
             </w:r>
           </w:p>
         </w:tc>
@@ -950,7 +1041,7 @@
           </w:tcPr>
           <w:p>
             <w:r>
-              <w:t>jano123</w:t>
+              <w:t>admin</w:t>
             </w:r>
           </w:p>
         </w:tc>
@@ -960,7 +1051,7 @@
           </w:tcPr>
           <w:p>
             <w:r>
-              <w:t>trolo</w:t>
+              <w:t>admin</w:t>
             </w:r>
           </w:p>
         </w:tc>
@@ -971,155 +1062,246 @@
         </w:trPr>
         <w:tc>
           <w:tcPr>
-            <w:tcW w:w="988" w:type="dxa"/>
-          </w:tcPr>
-          <w:p/>
-        </w:tc>
-        <w:tc>
-          <w:tcPr>
-            <w:tcW w:w="1275" w:type="dxa"/>
-          </w:tcPr>
-          <w:p/>
+            <w:tcW w:w="1129" w:type="dxa"/>
+            <w:shd w:val="clear" w:color="auto" w:fill="FFE599" w:themeFill="accent4" w:themeFillTint="66"/>
+          </w:tcPr>
+          <w:p>
+            <w:r>
+              <w:t>1</w:t>
+            </w:r>
+          </w:p>
+        </w:tc>
+        <w:tc>
+          <w:tcPr>
+            <w:tcW w:w="1134" w:type="dxa"/>
+            <w:shd w:val="clear" w:color="auto" w:fill="F7CAAC" w:themeFill="accent2" w:themeFillTint="66"/>
+          </w:tcPr>
+          <w:p>
+            <w:r>
+              <w:t>3</w:t>
+            </w:r>
+          </w:p>
         </w:tc>
         <w:tc>
           <w:tcPr>
             <w:tcW w:w="966" w:type="dxa"/>
           </w:tcPr>
-          <w:p/>
+          <w:p>
+            <w:r>
+              <w:t>Mateusz</w:t>
+            </w:r>
+          </w:p>
         </w:tc>
         <w:tc>
           <w:tcPr>
             <w:tcW w:w="1059" w:type="dxa"/>
           </w:tcPr>
-          <w:p/>
+          <w:p>
+            <w:r>
+              <w:t>Wójtowicz</w:t>
+            </w:r>
+          </w:p>
         </w:tc>
         <w:tc>
           <w:tcPr>
             <w:tcW w:w="1330" w:type="dxa"/>
           </w:tcPr>
-          <w:p/>
-        </w:tc>
-        <w:tc>
-          <w:tcPr>
-            <w:tcW w:w="898" w:type="dxa"/>
-          </w:tcPr>
-          <w:p/>
-        </w:tc>
-        <w:tc>
-          <w:tcPr>
-            <w:tcW w:w="992" w:type="dxa"/>
-          </w:tcPr>
-          <w:p/>
+          <w:p>
+            <w:r>
+              <w:t>791024199</w:t>
+            </w:r>
+          </w:p>
+        </w:tc>
+        <w:tc>
+          <w:tcPr>
+            <w:tcW w:w="1040" w:type="dxa"/>
+          </w:tcPr>
+          <w:p>
+            <w:r>
+              <w:t>Kościelna 27</w:t>
+            </w:r>
+          </w:p>
+        </w:tc>
+        <w:tc>
+          <w:tcPr>
+            <w:tcW w:w="850" w:type="dxa"/>
+          </w:tcPr>
+          <w:p>
+            <w:hyperlink r:id="rId4" w:history="1">
+              <w:r>
+                <w:rPr>
+                  <w:rStyle w:val="Hipercze"/>
+                </w:rPr>
+                <w:t>mateusz.eclipse@gmail.com</w:t>
+              </w:r>
+            </w:hyperlink>
+          </w:p>
         </w:tc>
         <w:tc>
           <w:tcPr>
             <w:tcW w:w="851" w:type="dxa"/>
           </w:tcPr>
-          <w:p/>
+          <w:p>
+            <w:r>
+              <w:t>master</w:t>
+            </w:r>
+          </w:p>
         </w:tc>
         <w:tc>
           <w:tcPr>
             <w:tcW w:w="1134" w:type="dxa"/>
           </w:tcPr>
-          <w:p/>
+          <w:p>
+            <w:proofErr w:type="spellStart"/>
+            <w:r>
+              <w:t>adminadmin</w:t>
+            </w:r>
+            <w:proofErr w:type="spellEnd"/>
+          </w:p>
         </w:tc>
       </w:tr>
       <w:tr>
         <w:tc>
           <w:tcPr>
-            <w:tcW w:w="988" w:type="dxa"/>
-          </w:tcPr>
-          <w:p/>
-        </w:tc>
-        <w:tc>
-          <w:tcPr>
-            <w:tcW w:w="1275" w:type="dxa"/>
-          </w:tcPr>
-          <w:p/>
+            <w:tcW w:w="1129" w:type="dxa"/>
+            <w:shd w:val="clear" w:color="auto" w:fill="FFE599" w:themeFill="accent4" w:themeFillTint="66"/>
+          </w:tcPr>
+          <w:p>
+            <w:r>
+              <w:t>2</w:t>
+            </w:r>
+          </w:p>
+        </w:tc>
+        <w:tc>
+          <w:tcPr>
+            <w:tcW w:w="1134" w:type="dxa"/>
+            <w:shd w:val="clear" w:color="auto" w:fill="F7CAAC" w:themeFill="accent2" w:themeFillTint="66"/>
+          </w:tcPr>
+          <w:p>
+            <w:r>
+              <w:t>1</w:t>
+            </w:r>
+          </w:p>
         </w:tc>
         <w:tc>
           <w:tcPr>
             <w:tcW w:w="966" w:type="dxa"/>
           </w:tcPr>
-          <w:p/>
+          <w:p>
+            <w:r>
+              <w:t>Janusz</w:t>
+            </w:r>
+          </w:p>
         </w:tc>
         <w:tc>
           <w:tcPr>
             <w:tcW w:w="1059" w:type="dxa"/>
           </w:tcPr>
-          <w:p/>
+          <w:p>
+            <w:r>
+              <w:t>Biernat</w:t>
+            </w:r>
+          </w:p>
         </w:tc>
         <w:tc>
           <w:tcPr>
             <w:tcW w:w="1330" w:type="dxa"/>
           </w:tcPr>
-          <w:p/>
-        </w:tc>
-        <w:tc>
-          <w:tcPr>
-            <w:tcW w:w="898" w:type="dxa"/>
-          </w:tcPr>
-          <w:p/>
-        </w:tc>
-        <w:tc>
-          <w:tcPr>
-            <w:tcW w:w="992" w:type="dxa"/>
-          </w:tcPr>
-          <w:p/>
+          <w:p>
+            <w:r>
+              <w:t>880733654</w:t>
+            </w:r>
+          </w:p>
+        </w:tc>
+        <w:tc>
+          <w:tcPr>
+            <w:tcW w:w="1040" w:type="dxa"/>
+          </w:tcPr>
+          <w:p>
+            <w:r>
+              <w:t>Wybrzeże Wyspiańskiego 27</w:t>
+            </w:r>
+          </w:p>
+        </w:tc>
+        <w:tc>
+          <w:tcPr>
+            <w:tcW w:w="850" w:type="dxa"/>
+          </w:tcPr>
+          <w:p>
+            <w:r>
+              <w:t>Janusz.biernat@pwr.edu.pl</w:t>
+            </w:r>
+          </w:p>
         </w:tc>
         <w:tc>
           <w:tcPr>
             <w:tcW w:w="851" w:type="dxa"/>
           </w:tcPr>
-          <w:p/>
+          <w:p>
+            <w:r>
+              <w:t>sumator</w:t>
+            </w:r>
+          </w:p>
         </w:tc>
         <w:tc>
           <w:tcPr>
             <w:tcW w:w="1134" w:type="dxa"/>
           </w:tcPr>
-          <w:p/>
+          <w:p>
+            <w:proofErr w:type="spellStart"/>
+            <w:r>
+              <w:t>ultrasumator</w:t>
+            </w:r>
+            <w:proofErr w:type="spellEnd"/>
+          </w:p>
         </w:tc>
       </w:tr>
       <w:tr>
         <w:tc>
           <w:tcPr>
-            <w:tcW w:w="988" w:type="dxa"/>
+            <w:tcW w:w="1129" w:type="dxa"/>
+            <w:shd w:val="clear" w:color="auto" w:fill="FFE599" w:themeFill="accent4" w:themeFillTint="66"/>
+          </w:tcPr>
+          <w:p>
+            <w:r>
+              <w:t>3</w:t>
+            </w:r>
+          </w:p>
+        </w:tc>
+        <w:tc>
+          <w:tcPr>
+            <w:tcW w:w="1134" w:type="dxa"/>
+            <w:shd w:val="clear" w:color="auto" w:fill="F7CAAC" w:themeFill="accent2" w:themeFillTint="66"/>
           </w:tcPr>
           <w:p/>
         </w:tc>
         <w:tc>
           <w:tcPr>
-            <w:tcW w:w="1275" w:type="dxa"/>
+            <w:tcW w:w="966" w:type="dxa"/>
           </w:tcPr>
           <w:p/>
         </w:tc>
         <w:tc>
           <w:tcPr>
-            <w:tcW w:w="966" w:type="dxa"/>
+            <w:tcW w:w="1059" w:type="dxa"/>
           </w:tcPr>
           <w:p/>
         </w:tc>
         <w:tc>
           <w:tcPr>
-            <w:tcW w:w="1059" w:type="dxa"/>
+            <w:tcW w:w="1330" w:type="dxa"/>
           </w:tcPr>
           <w:p/>
         </w:tc>
         <w:tc>
           <w:tcPr>
-            <w:tcW w:w="1330" w:type="dxa"/>
+            <w:tcW w:w="1040" w:type="dxa"/>
           </w:tcPr>
           <w:p/>
         </w:tc>
         <w:tc>
           <w:tcPr>
-            <w:tcW w:w="898" w:type="dxa"/>
-          </w:tcPr>
-          <w:p/>
-        </w:tc>
-        <w:tc>
-          <w:tcPr>
-            <w:tcW w:w="992" w:type="dxa"/>
+            <w:tcW w:w="850" w:type="dxa"/>
           </w:tcPr>
           <w:p/>
         </w:tc>
@@ -1139,43 +1321,49 @@
       <w:tr>
         <w:tc>
           <w:tcPr>
-            <w:tcW w:w="988" w:type="dxa"/>
+            <w:tcW w:w="1129" w:type="dxa"/>
+            <w:shd w:val="clear" w:color="auto" w:fill="FFE599" w:themeFill="accent4" w:themeFillTint="66"/>
+          </w:tcPr>
+          <w:p>
+            <w:r>
+              <w:t>4</w:t>
+            </w:r>
+          </w:p>
+        </w:tc>
+        <w:tc>
+          <w:tcPr>
+            <w:tcW w:w="1134" w:type="dxa"/>
+            <w:shd w:val="clear" w:color="auto" w:fill="F7CAAC" w:themeFill="accent2" w:themeFillTint="66"/>
           </w:tcPr>
           <w:p/>
         </w:tc>
         <w:tc>
           <w:tcPr>
-            <w:tcW w:w="1275" w:type="dxa"/>
+            <w:tcW w:w="966" w:type="dxa"/>
           </w:tcPr>
           <w:p/>
         </w:tc>
         <w:tc>
           <w:tcPr>
-            <w:tcW w:w="966" w:type="dxa"/>
+            <w:tcW w:w="1059" w:type="dxa"/>
           </w:tcPr>
           <w:p/>
         </w:tc>
         <w:tc>
           <w:tcPr>
-            <w:tcW w:w="1059" w:type="dxa"/>
+            <w:tcW w:w="1330" w:type="dxa"/>
           </w:tcPr>
           <w:p/>
         </w:tc>
         <w:tc>
           <w:tcPr>
-            <w:tcW w:w="1330" w:type="dxa"/>
+            <w:tcW w:w="1040" w:type="dxa"/>
           </w:tcPr>
           <w:p/>
         </w:tc>
         <w:tc>
           <w:tcPr>
-            <w:tcW w:w="898" w:type="dxa"/>
-          </w:tcPr>
-          <w:p/>
-        </w:tc>
-        <w:tc>
-          <w:tcPr>
-            <w:tcW w:w="992" w:type="dxa"/>
+            <w:tcW w:w="850" w:type="dxa"/>
           </w:tcPr>
           <w:p/>
         </w:tc>
@@ -1196,10 +1384,7 @@
     <w:p/>
     <w:p>
       <w:r>
-        <w:t>tabela</w:t>
-      </w:r>
-      <w:r>
-        <w:t xml:space="preserve"> lokalizacji : lokalizacja</w:t>
+        <w:t>tabela lokalizacji : lokalizacja</w:t>
       </w:r>
     </w:p>
     <w:tbl>
@@ -1217,9 +1402,18 @@
         <w:tc>
           <w:tcPr>
             <w:tcW w:w="2265" w:type="dxa"/>
-          </w:tcPr>
-          <w:p>
-            <w:r>
+            <w:shd w:val="clear" w:color="auto" w:fill="F7CAAC" w:themeFill="accent2" w:themeFillTint="66"/>
+          </w:tcPr>
+          <w:p>
+            <w:pPr>
+              <w:rPr>
+                <w:b/>
+              </w:rPr>
+            </w:pPr>
+            <w:r>
+              <w:rPr>
+                <w:b/>
+              </w:rPr>
               <w:t>id lokalizacji</w:t>
             </w:r>
           </w:p>
@@ -1254,10 +1448,11 @@
         <w:tc>
           <w:tcPr>
             <w:tcW w:w="2265" w:type="dxa"/>
-          </w:tcPr>
-          <w:p>
-            <w:r>
-              <w:t>27</w:t>
+            <w:shd w:val="clear" w:color="auto" w:fill="F7CAAC" w:themeFill="accent2" w:themeFillTint="66"/>
+          </w:tcPr>
+          <w:p>
+            <w:r>
+              <w:t>3</w:t>
             </w:r>
           </w:p>
         </w:tc>
@@ -1286,10 +1481,11 @@
         <w:tc>
           <w:tcPr>
             <w:tcW w:w="2265" w:type="dxa"/>
-          </w:tcPr>
-          <w:p>
-            <w:r>
-              <w:t>13</w:t>
+            <w:shd w:val="clear" w:color="auto" w:fill="F7CAAC" w:themeFill="accent2" w:themeFillTint="66"/>
+          </w:tcPr>
+          <w:p>
+            <w:r>
+              <w:t>0</w:t>
             </w:r>
           </w:p>
         </w:tc>
@@ -1310,6 +1506,72 @@
           <w:p>
             <w:r>
               <w:t>65-012</w:t>
+            </w:r>
+          </w:p>
+        </w:tc>
+      </w:tr>
+      <w:tr>
+        <w:tc>
+          <w:tcPr>
+            <w:tcW w:w="2265" w:type="dxa"/>
+            <w:shd w:val="clear" w:color="auto" w:fill="F7CAAC" w:themeFill="accent2" w:themeFillTint="66"/>
+          </w:tcPr>
+          <w:p>
+            <w:r>
+              <w:t>1</w:t>
+            </w:r>
+          </w:p>
+        </w:tc>
+        <w:tc>
+          <w:tcPr>
+            <w:tcW w:w="2265" w:type="dxa"/>
+          </w:tcPr>
+          <w:p>
+            <w:r>
+              <w:t>Wrocław</w:t>
+            </w:r>
+          </w:p>
+        </w:tc>
+        <w:tc>
+          <w:tcPr>
+            <w:tcW w:w="2266" w:type="dxa"/>
+          </w:tcPr>
+          <w:p>
+            <w:r>
+              <w:t>50-031</w:t>
+            </w:r>
+          </w:p>
+        </w:tc>
+      </w:tr>
+      <w:tr>
+        <w:tc>
+          <w:tcPr>
+            <w:tcW w:w="2265" w:type="dxa"/>
+            <w:shd w:val="clear" w:color="auto" w:fill="F7CAAC" w:themeFill="accent2" w:themeFillTint="66"/>
+          </w:tcPr>
+          <w:p>
+            <w:r>
+              <w:t>2</w:t>
+            </w:r>
+          </w:p>
+        </w:tc>
+        <w:tc>
+          <w:tcPr>
+            <w:tcW w:w="2265" w:type="dxa"/>
+          </w:tcPr>
+          <w:p>
+            <w:r>
+              <w:t>Jelenia Góra</w:t>
+            </w:r>
+          </w:p>
+        </w:tc>
+        <w:tc>
+          <w:tcPr>
+            <w:tcW w:w="2266" w:type="dxa"/>
+          </w:tcPr>
+          <w:p>
+            <w:r>
+              <w:t>58-500</w:t>
             </w:r>
           </w:p>
         </w:tc>
@@ -1766,6 +2028,17 @@
       </w:tblBorders>
     </w:tblPr>
   </w:style>
+  <w:style w:type="character" w:styleId="Hipercze">
+    <w:name w:val="Hyperlink"/>
+    <w:basedOn w:val="Domylnaczcionkaakapitu"/>
+    <w:uiPriority w:val="99"/>
+    <w:unhideWhenUsed/>
+    <w:rsid w:val="00543249"/>
+    <w:rPr>
+      <w:color w:val="0563C1" w:themeColor="hyperlink"/>
+      <w:u w:val="single"/>
+    </w:rPr>
+  </w:style>
 </w:styles>
 </file>
 

</xml_diff>

<commit_message>
Uzupełnione informacje o tabelach
</commit_message>
<xml_diff>
--- a/BD2.docx
+++ b/BD2.docx
@@ -1,6 +1,6 @@
 
 <file path=word/document.xml><?xml version="1.0" encoding="utf-8"?>
-<w:document xmlns:wpc="http://schemas.microsoft.com/office/word/2010/wordprocessingCanvas" xmlns:mc="http://schemas.openxmlformats.org/markup-compatibility/2006" xmlns:o="urn:schemas-microsoft-com:office:office" xmlns:r="http://schemas.openxmlformats.org/officeDocument/2006/relationships" xmlns:m="http://schemas.openxmlformats.org/officeDocument/2006/math" xmlns:v="urn:schemas-microsoft-com:vml" xmlns:wp14="http://schemas.microsoft.com/office/word/2010/wordprocessingDrawing" xmlns:wp="http://schemas.openxmlformats.org/drawingml/2006/wordprocessingDrawing" xmlns:w10="urn:schemas-microsoft-com:office:word" xmlns:w="http://schemas.openxmlformats.org/wordprocessingml/2006/main" xmlns:w14="http://schemas.microsoft.com/office/word/2010/wordml" xmlns:w15="http://schemas.microsoft.com/office/word/2012/wordml" xmlns:wpg="http://schemas.microsoft.com/office/word/2010/wordprocessingGroup" xmlns:wpi="http://schemas.microsoft.com/office/word/2010/wordprocessingInk" xmlns:wne="http://schemas.microsoft.com/office/word/2006/wordml" xmlns:wps="http://schemas.microsoft.com/office/word/2010/wordprocessingShape" mc:Ignorable="w14 w15 wp14">
+<w:document xmlns:wpc="http://schemas.microsoft.com/office/word/2010/wordprocessingCanvas" xmlns:cx="http://schemas.microsoft.com/office/drawing/2014/chartex" xmlns:cx1="http://schemas.microsoft.com/office/drawing/2015/9/8/chartex" xmlns:cx2="http://schemas.microsoft.com/office/drawing/2015/10/21/chartex" xmlns:cx3="http://schemas.microsoft.com/office/drawing/2016/5/9/chartex" xmlns:cx4="http://schemas.microsoft.com/office/drawing/2016/5/10/chartex" xmlns:cx5="http://schemas.microsoft.com/office/drawing/2016/5/11/chartex" xmlns:cx6="http://schemas.microsoft.com/office/drawing/2016/5/12/chartex" xmlns:cx7="http://schemas.microsoft.com/office/drawing/2016/5/13/chartex" xmlns:cx8="http://schemas.microsoft.com/office/drawing/2016/5/14/chartex" xmlns:mc="http://schemas.openxmlformats.org/markup-compatibility/2006" xmlns:aink="http://schemas.microsoft.com/office/drawing/2016/ink" xmlns:am3d="http://schemas.microsoft.com/office/drawing/2017/model3d" xmlns:o="urn:schemas-microsoft-com:office:office" xmlns:r="http://schemas.openxmlformats.org/officeDocument/2006/relationships" xmlns:m="http://schemas.openxmlformats.org/officeDocument/2006/math" xmlns:v="urn:schemas-microsoft-com:vml" xmlns:wp14="http://schemas.microsoft.com/office/word/2010/wordprocessingDrawing" xmlns:wp="http://schemas.openxmlformats.org/drawingml/2006/wordprocessingDrawing" xmlns:w10="urn:schemas-microsoft-com:office:word" xmlns:w="http://schemas.openxmlformats.org/wordprocessingml/2006/main" xmlns:w14="http://schemas.microsoft.com/office/word/2010/wordml" xmlns:w15="http://schemas.microsoft.com/office/word/2012/wordml" xmlns:w16cid="http://schemas.microsoft.com/office/word/2016/wordml/cid" xmlns:w16se="http://schemas.microsoft.com/office/word/2015/wordml/symex" xmlns:wpg="http://schemas.microsoft.com/office/word/2010/wordprocessingGroup" xmlns:wpi="http://schemas.microsoft.com/office/word/2010/wordprocessingInk" xmlns:wne="http://schemas.microsoft.com/office/word/2006/wordml" xmlns:wps="http://schemas.microsoft.com/office/word/2010/wordprocessingShape" mc:Ignorable="w14 w15 w16se w16cid wp14">
   <w:body>
     <w:tbl>
       <w:tblPr>
@@ -16,8 +16,8 @@
         <w:gridCol w:w="1274"/>
         <w:gridCol w:w="1371"/>
         <w:gridCol w:w="1353"/>
-        <w:gridCol w:w="1613"/>
-        <w:gridCol w:w="784"/>
+        <w:gridCol w:w="1481"/>
+        <w:gridCol w:w="874"/>
       </w:tblGrid>
       <w:tr>
         <w:tc>
@@ -32,14 +32,12 @@
                 <w:b/>
               </w:rPr>
             </w:pPr>
-            <w:proofErr w:type="spellStart"/>
             <w:r>
               <w:rPr>
                 <w:b/>
               </w:rPr>
               <w:t>id_sprzetu</w:t>
             </w:r>
-            <w:proofErr w:type="spellEnd"/>
           </w:p>
         </w:tc>
         <w:tc>
@@ -103,11 +101,9 @@
             <w:pPr>
               <w:jc w:val="center"/>
             </w:pPr>
-            <w:proofErr w:type="spellStart"/>
             <w:r>
               <w:t>id_lokalizacji</w:t>
             </w:r>
-            <w:proofErr w:type="spellEnd"/>
           </w:p>
         </w:tc>
         <w:tc>
@@ -120,7 +116,10 @@
               <w:jc w:val="center"/>
             </w:pPr>
             <w:r>
-              <w:t>id_uzytkownika</w:t>
+              <w:t>id_</w:t>
+            </w:r>
+            <w:r>
+              <w:t>osoby</w:t>
             </w:r>
           </w:p>
         </w:tc>
@@ -466,8 +465,6 @@
             <w:r>
               <w:t>01</w:t>
             </w:r>
-            <w:bookmarkStart w:id="0" w:name="_GoBack"/>
-            <w:bookmarkEnd w:id="0"/>
           </w:p>
         </w:tc>
       </w:tr>
@@ -817,17 +814,211 @@
         <w:t>tabela sprzętu</w:t>
       </w:r>
       <w:r>
-        <w:t xml:space="preserve"> : </w:t>
-      </w:r>
-      <w:proofErr w:type="spellStart"/>
-      <w:r>
-        <w:t>sprzet</w:t>
-      </w:r>
-      <w:proofErr w:type="spellEnd"/>
+        <w:t xml:space="preserve"> : spr</w:t>
+      </w:r>
+      <w:bookmarkStart w:id="0" w:name="_GoBack"/>
+      <w:bookmarkEnd w:id="0"/>
+      <w:r>
+        <w:t>zet</w:t>
+      </w:r>
     </w:p>
     <w:p/>
     <w:p>
-      <w:r>
+      <w:pPr>
+        <w:rPr>
+          <w:b/>
+        </w:rPr>
+      </w:pPr>
+      <w:r>
+        <w:t>`id_sprzet`</w:t>
+      </w:r>
+      <w:r>
+        <w:t xml:space="preserve"> -&gt;</w:t>
+      </w:r>
+      <w:r>
+        <w:t xml:space="preserve"> int(11)</w:t>
+      </w:r>
+      <w:r>
+        <w:t>,</w:t>
+      </w:r>
+      <w:r>
+        <w:t xml:space="preserve"> NOT NULL,</w:t>
+      </w:r>
+      <w:r>
+        <w:t xml:space="preserve"> </w:t>
+      </w:r>
+      <w:r>
+        <w:rPr>
+          <w:b/>
+        </w:rPr>
+        <w:t>Klucz główny tabeli sprzęt</w:t>
+      </w:r>
+    </w:p>
+    <w:p>
+      <w:r>
+        <w:t xml:space="preserve"> `typ` -&gt;</w:t>
+      </w:r>
+      <w:r>
+        <w:t xml:space="preserve"> </w:t>
+      </w:r>
+      <w:r>
+        <w:t>varchar(45)</w:t>
+      </w:r>
+      <w:r>
+        <w:t>,</w:t>
+      </w:r>
+      <w:r>
+        <w:t xml:space="preserve"> NOT NULL,</w:t>
+      </w:r>
+    </w:p>
+    <w:p>
+      <w:r>
+        <w:t xml:space="preserve"> `marka`</w:t>
+      </w:r>
+      <w:r>
+        <w:t xml:space="preserve"> </w:t>
+      </w:r>
+      <w:r>
+        <w:t>-&gt; varchar(45</w:t>
+      </w:r>
+      <w:r>
+        <w:t>,</w:t>
+      </w:r>
+      <w:r>
+        <w:t>) NOT NULL,</w:t>
+      </w:r>
+    </w:p>
+    <w:p>
+      <w:r>
+        <w:t xml:space="preserve"> `parametry`</w:t>
+      </w:r>
+      <w:r>
+        <w:t xml:space="preserve"> </w:t>
+      </w:r>
+      <w:r>
+        <w:t>-&gt; varchar(45)</w:t>
+      </w:r>
+      <w:r>
+        <w:t>,</w:t>
+      </w:r>
+      <w:r>
+        <w:t xml:space="preserve"> NOT NULL,</w:t>
+      </w:r>
+    </w:p>
+    <w:p>
+      <w:r>
+        <w:t xml:space="preserve"> `stan_sprzetu`</w:t>
+      </w:r>
+      <w:r>
+        <w:t xml:space="preserve"> </w:t>
+      </w:r>
+      <w:r>
+        <w:t>-&gt; varchar(45)</w:t>
+      </w:r>
+      <w:r>
+        <w:t>,</w:t>
+      </w:r>
+      <w:r>
+        <w:t xml:space="preserve"> NOT NULL</w:t>
+      </w:r>
+      <w:r>
+        <w:t>,</w:t>
+      </w:r>
+      <w:r>
+        <w:t xml:space="preserve"> DEFAULT 'SPRAWNY',</w:t>
+      </w:r>
+    </w:p>
+    <w:p>
+      <w:r>
+        <w:t xml:space="preserve"> `id_lokalizacji`</w:t>
+      </w:r>
+      <w:r>
+        <w:t xml:space="preserve"> </w:t>
+      </w:r>
+      <w:r>
+        <w:t>-&gt;</w:t>
+      </w:r>
+      <w:r>
+        <w:t xml:space="preserve"> </w:t>
+      </w:r>
+      <w:r>
+        <w:t xml:space="preserve"> int(11)</w:t>
+      </w:r>
+      <w:r>
+        <w:t>,</w:t>
+      </w:r>
+      <w:r>
+        <w:t xml:space="preserve"> NOT NULL,</w:t>
+      </w:r>
+      <w:r>
+        <w:t xml:space="preserve"> Klucz obcy</w:t>
+      </w:r>
+    </w:p>
+    <w:p>
+      <w:r>
+        <w:t xml:space="preserve"> `id_</w:t>
+      </w:r>
+      <w:r>
+        <w:t>użytkownika</w:t>
+      </w:r>
+      <w:r>
+        <w:t>` -&gt;</w:t>
+      </w:r>
+      <w:r>
+        <w:t xml:space="preserve"> </w:t>
+      </w:r>
+      <w:r>
+        <w:t>int(11)</w:t>
+      </w:r>
+      <w:r>
+        <w:t>,</w:t>
+      </w:r>
+      <w:r>
+        <w:t xml:space="preserve"> NOT NULL,</w:t>
+      </w:r>
+      <w:r>
+        <w:t xml:space="preserve"> Klucz obcy</w:t>
+      </w:r>
+    </w:p>
+    <w:p>
+      <w:r>
+        <w:t xml:space="preserve"> `model`</w:t>
+      </w:r>
+      <w:r>
+        <w:t xml:space="preserve"> </w:t>
+      </w:r>
+      <w:r>
+        <w:t>-&gt; varchar(45)</w:t>
+      </w:r>
+      <w:r>
+        <w:t>,</w:t>
+      </w:r>
+      <w:r>
+        <w:t xml:space="preserve"> NOT NUL</w:t>
+      </w:r>
+      <w:r>
+        <w:t>L</w:t>
+      </w:r>
+    </w:p>
+    <w:p/>
+    <w:p/>
+    <w:p/>
+    <w:p/>
+    <w:p/>
+    <w:p/>
+    <w:p/>
+    <w:p/>
+    <w:p/>
+    <w:p/>
+    <w:p/>
+    <w:p/>
+    <w:p/>
+    <w:p/>
+    <w:p/>
+    <w:p/>
+    <w:p>
+      <w:r>
+        <w:lastRenderedPageBreak/>
         <w:t>tabela ludzi : osoby</w:t>
       </w:r>
     </w:p>
@@ -861,14 +1052,18 @@
                 <w:b/>
               </w:rPr>
             </w:pPr>
-            <w:proofErr w:type="spellStart"/>
             <w:r>
               <w:rPr>
                 <w:b/>
               </w:rPr>
-              <w:t>id_uzytkownika</w:t>
-            </w:r>
-            <w:proofErr w:type="spellEnd"/>
+              <w:t>id_</w:t>
+            </w:r>
+            <w:r>
+              <w:rPr>
+                <w:b/>
+              </w:rPr>
+              <w:t>osoby</w:t>
+            </w:r>
           </w:p>
         </w:tc>
         <w:tc>
@@ -877,11 +1072,9 @@
             <w:shd w:val="clear" w:color="auto" w:fill="F7CAAC" w:themeFill="accent2" w:themeFillTint="66"/>
           </w:tcPr>
           <w:p>
-            <w:proofErr w:type="spellStart"/>
             <w:r>
               <w:t>id_lokalizacji</w:t>
             </w:r>
-            <w:proofErr w:type="spellEnd"/>
           </w:p>
         </w:tc>
         <w:tc>
@@ -889,11 +1082,9 @@
             <w:tcW w:w="966" w:type="dxa"/>
           </w:tcPr>
           <w:p>
-            <w:proofErr w:type="spellStart"/>
             <w:r>
               <w:t>imie</w:t>
             </w:r>
-            <w:proofErr w:type="spellEnd"/>
           </w:p>
         </w:tc>
         <w:tc>
@@ -1381,6 +1572,121 @@
         </w:tc>
       </w:tr>
     </w:tbl>
+    <w:p/>
+    <w:p/>
+    <w:p>
+      <w:pPr>
+        <w:rPr>
+          <w:b/>
+        </w:rPr>
+      </w:pPr>
+      <w:r>
+        <w:t xml:space="preserve">  `id_osoby` -&gt; int(11)</w:t>
+      </w:r>
+      <w:r>
+        <w:t>,</w:t>
+      </w:r>
+      <w:r>
+        <w:t xml:space="preserve"> NOT NULL,</w:t>
+      </w:r>
+      <w:r>
+        <w:rPr>
+          <w:b/>
+        </w:rPr>
+        <w:t xml:space="preserve"> Klucz główny tabeli osoby </w:t>
+      </w:r>
+    </w:p>
+    <w:p>
+      <w:r>
+        <w:t xml:space="preserve">  `id_lokalizacji` -&gt; int(11)</w:t>
+      </w:r>
+      <w:r>
+        <w:t>,</w:t>
+      </w:r>
+      <w:r>
+        <w:t xml:space="preserve"> NOT NULL,</w:t>
+      </w:r>
+      <w:r>
+        <w:t xml:space="preserve"> Klucz obcy</w:t>
+      </w:r>
+    </w:p>
+    <w:p>
+      <w:r>
+        <w:t xml:space="preserve">  `imie` -&gt; varchar(45)</w:t>
+      </w:r>
+      <w:r>
+        <w:t>,</w:t>
+      </w:r>
+      <w:r>
+        <w:t xml:space="preserve"> NOT NULL,</w:t>
+      </w:r>
+    </w:p>
+    <w:p>
+      <w:r>
+        <w:t xml:space="preserve">  `nazwisko` -&gt; varchar(45)</w:t>
+      </w:r>
+      <w:r>
+        <w:t>,</w:t>
+      </w:r>
+      <w:r>
+        <w:t xml:space="preserve"> NOT NULL,</w:t>
+      </w:r>
+    </w:p>
+    <w:p>
+      <w:r>
+        <w:t xml:space="preserve">  `nr_tel` -&gt; int(9)</w:t>
+      </w:r>
+      <w:r>
+        <w:t>,</w:t>
+      </w:r>
+      <w:r>
+        <w:t xml:space="preserve"> NOT NULL,</w:t>
+      </w:r>
+    </w:p>
+    <w:p>
+      <w:r>
+        <w:t xml:space="preserve">  `adres` -&gt; varchar(45)</w:t>
+      </w:r>
+      <w:r>
+        <w:t>,</w:t>
+      </w:r>
+      <w:r>
+        <w:t xml:space="preserve"> NOT NULL,</w:t>
+      </w:r>
+    </w:p>
+    <w:p>
+      <w:r>
+        <w:t xml:space="preserve">  `mail` -&gt; varchar(45)</w:t>
+      </w:r>
+      <w:r>
+        <w:t>,</w:t>
+      </w:r>
+      <w:r>
+        <w:t xml:space="preserve"> DEFAULT NULL,</w:t>
+      </w:r>
+    </w:p>
+    <w:p>
+      <w:r>
+        <w:t xml:space="preserve">  `login` -&gt; varchar(45)</w:t>
+      </w:r>
+      <w:r>
+        <w:t>,</w:t>
+      </w:r>
+      <w:r>
+        <w:t xml:space="preserve"> NOT NULL,</w:t>
+      </w:r>
+    </w:p>
+    <w:p>
+      <w:r>
+        <w:t xml:space="preserve">  `hasło` -&gt; varchar(45)</w:t>
+      </w:r>
+      <w:r>
+        <w:t>,</w:t>
+      </w:r>
+      <w:r>
+        <w:t xml:space="preserve"> NOT NULL,</w:t>
+      </w:r>
+    </w:p>
     <w:p/>
     <w:p>
       <w:r>
@@ -1433,14 +1739,12 @@
             <w:tcW w:w="2266" w:type="dxa"/>
           </w:tcPr>
           <w:p>
-            <w:proofErr w:type="spellStart"/>
             <w:r>
               <w:t>kod_</w:t>
             </w:r>
             <w:r>
               <w:t>pocztowy</w:t>
             </w:r>
-            <w:proofErr w:type="spellEnd"/>
           </w:p>
         </w:tc>
       </w:tr>
@@ -1577,7 +1881,35 @@
         </w:tc>
       </w:tr>
     </w:tbl>
-    <w:p/>
+    <w:p>
+      <w:pPr>
+        <w:rPr>
+          <w:b/>
+        </w:rPr>
+      </w:pPr>
+      <w:r>
+        <w:t>`id_lokalizacja` int(11) NOT NULL,</w:t>
+      </w:r>
+      <w:r>
+        <w:t xml:space="preserve"> </w:t>
+      </w:r>
+      <w:r>
+        <w:rPr>
+          <w:b/>
+        </w:rPr>
+        <w:t>Klucz główny tabeli lokalizacja</w:t>
+      </w:r>
+    </w:p>
+    <w:p>
+      <w:r>
+        <w:t xml:space="preserve">  `miasto` varchar(45) NOT NULL,</w:t>
+      </w:r>
+    </w:p>
+    <w:p>
+      <w:r>
+        <w:t xml:space="preserve">  `kod_pocztowy` varchar(6) NOT NULL,</w:t>
+      </w:r>
+    </w:p>
     <w:sectPr>
       <w:pgSz w:w="11906" w:h="16838"/>
       <w:pgMar w:top="1417" w:right="1417" w:bottom="1417" w:left="1417" w:header="708" w:footer="708" w:gutter="0"/>
@@ -1589,7 +1921,7 @@
 </file>
 
 <file path=word/styles.xml><?xml version="1.0" encoding="utf-8"?>
-<w:styles xmlns:mc="http://schemas.openxmlformats.org/markup-compatibility/2006" xmlns:r="http://schemas.openxmlformats.org/officeDocument/2006/relationships" xmlns:w="http://schemas.openxmlformats.org/wordprocessingml/2006/main" xmlns:w14="http://schemas.microsoft.com/office/word/2010/wordml" xmlns:w15="http://schemas.microsoft.com/office/word/2012/wordml" mc:Ignorable="w14 w15">
+<w:styles xmlns:mc="http://schemas.openxmlformats.org/markup-compatibility/2006" xmlns:r="http://schemas.openxmlformats.org/officeDocument/2006/relationships" xmlns:w="http://schemas.openxmlformats.org/wordprocessingml/2006/main" xmlns:w14="http://schemas.microsoft.com/office/word/2010/wordml" xmlns:w15="http://schemas.microsoft.com/office/word/2012/wordml" xmlns:w16cid="http://schemas.microsoft.com/office/word/2016/wordml/cid" xmlns:w16se="http://schemas.microsoft.com/office/word/2015/wordml/symex" mc:Ignorable="w14 w15 w16se w16cid">
   <w:docDefaults>
     <w:rPrDefault>
       <w:rPr>
@@ -1605,7 +1937,7 @@
       </w:pPr>
     </w:pPrDefault>
   </w:docDefaults>
-  <w:latentStyles w:defLockedState="0" w:defUIPriority="99" w:defSemiHidden="0" w:defUnhideWhenUsed="0" w:defQFormat="0" w:count="371">
+  <w:latentStyles w:defLockedState="0" w:defUIPriority="99" w:defSemiHidden="0" w:defUnhideWhenUsed="0" w:defQFormat="0" w:count="375">
     <w:lsdException w:name="Normal" w:uiPriority="0" w:qFormat="1"/>
     <w:lsdException w:name="heading 1" w:uiPriority="9" w:qFormat="1"/>
     <w:lsdException w:name="heading 2" w:semiHidden="1" w:uiPriority="9" w:unhideWhenUsed="1" w:qFormat="1"/>
@@ -1711,7 +2043,6 @@
     <w:lsdException w:name="HTML Sample" w:semiHidden="1" w:unhideWhenUsed="1"/>
     <w:lsdException w:name="HTML Typewriter" w:semiHidden="1" w:unhideWhenUsed="1"/>
     <w:lsdException w:name="HTML Variable" w:semiHidden="1" w:unhideWhenUsed="1"/>
-    <w:lsdException w:name="Normal Table" w:semiHidden="1" w:unhideWhenUsed="1"/>
     <w:lsdException w:name="annotation subject" w:semiHidden="1" w:unhideWhenUsed="1"/>
     <w:lsdException w:name="No List" w:semiHidden="1" w:unhideWhenUsed="1"/>
     <w:lsdException w:name="Outline List 1" w:semiHidden="1" w:unhideWhenUsed="1"/>
@@ -1755,10 +2086,8 @@
     <w:lsdException w:name="Table Elegant" w:semiHidden="1" w:unhideWhenUsed="1"/>
     <w:lsdException w:name="Table Professional" w:semiHidden="1" w:unhideWhenUsed="1"/>
     <w:lsdException w:name="Table Subtle 1" w:semiHidden="1" w:unhideWhenUsed="1"/>
-    <w:lsdException w:name="Table Subtle 2" w:semiHidden="1" w:unhideWhenUsed="1"/>
     <w:lsdException w:name="Table Web 1" w:semiHidden="1" w:unhideWhenUsed="1"/>
     <w:lsdException w:name="Table Web 2" w:semiHidden="1" w:unhideWhenUsed="1"/>
-    <w:lsdException w:name="Table Web 3" w:semiHidden="1" w:unhideWhenUsed="1"/>
     <w:lsdException w:name="Balloon Text" w:semiHidden="1" w:unhideWhenUsed="1"/>
     <w:lsdException w:name="Table Grid" w:uiPriority="39"/>
     <w:lsdException w:name="Table Theme" w:semiHidden="1" w:unhideWhenUsed="1"/>
@@ -1977,6 +2306,10 @@
     <w:lsdException w:name="List Table 5 Dark Accent 6" w:uiPriority="50"/>
     <w:lsdException w:name="List Table 6 Colorful Accent 6" w:uiPriority="51"/>
     <w:lsdException w:name="List Table 7 Colorful Accent 6" w:uiPriority="52"/>
+    <w:lsdException w:name="Mention" w:semiHidden="1" w:unhideWhenUsed="1"/>
+    <w:lsdException w:name="Smart Hyperlink" w:semiHidden="1" w:unhideWhenUsed="1"/>
+    <w:lsdException w:name="Hashtag" w:semiHidden="1" w:unhideWhenUsed="1"/>
+    <w:lsdException w:name="Unresolved Mention" w:semiHidden="1" w:unhideWhenUsed="1"/>
   </w:latentStyles>
   <w:style w:type="paragraph" w:default="1" w:styleId="Normalny">
     <w:name w:val="Normal"/>

</xml_diff>

<commit_message>
Changes in constructor MainWIndow
get data from db for PeopleTable
</commit_message>
<xml_diff>
--- a/BD2.docx
+++ b/BD2.docx
@@ -814,12 +814,7 @@
         <w:t>tabela sprzętu</w:t>
       </w:r>
       <w:r>
-        <w:t xml:space="preserve"> : spr</w:t>
-      </w:r>
-      <w:bookmarkStart w:id="0" w:name="_GoBack"/>
-      <w:bookmarkEnd w:id="0"/>
-      <w:r>
-        <w:t>zet</w:t>
+        <w:t xml:space="preserve"> : sprzet</w:t>
       </w:r>
     </w:p>
     <w:p/>
@@ -830,22 +825,7 @@
         </w:rPr>
       </w:pPr>
       <w:r>
-        <w:t>`id_sprzet`</w:t>
-      </w:r>
-      <w:r>
-        <w:t xml:space="preserve"> -&gt;</w:t>
-      </w:r>
-      <w:r>
-        <w:t xml:space="preserve"> int(11)</w:t>
-      </w:r>
-      <w:r>
-        <w:t>,</w:t>
-      </w:r>
-      <w:r>
-        <w:t xml:space="preserve"> NOT NULL,</w:t>
-      </w:r>
-      <w:r>
-        <w:t xml:space="preserve"> </w:t>
+        <w:t xml:space="preserve">`id_sprzet` -&gt; int(11), NOT NULL, </w:t>
       </w:r>
       <w:r>
         <w:rPr>
@@ -856,148 +836,37 @@
     </w:p>
     <w:p>
       <w:r>
-        <w:t xml:space="preserve"> `typ` -&gt;</w:t>
-      </w:r>
-      <w:r>
-        <w:t xml:space="preserve"> </w:t>
-      </w:r>
-      <w:r>
-        <w:t>varchar(45)</w:t>
-      </w:r>
-      <w:r>
-        <w:t>,</w:t>
-      </w:r>
-      <w:r>
-        <w:t xml:space="preserve"> NOT NULL,</w:t>
-      </w:r>
-    </w:p>
-    <w:p>
-      <w:r>
-        <w:t xml:space="preserve"> `marka`</w:t>
-      </w:r>
-      <w:r>
-        <w:t xml:space="preserve"> </w:t>
-      </w:r>
-      <w:r>
-        <w:t>-&gt; varchar(45</w:t>
-      </w:r>
-      <w:r>
-        <w:t>,</w:t>
-      </w:r>
-      <w:r>
-        <w:t>) NOT NULL,</w:t>
-      </w:r>
-    </w:p>
-    <w:p>
-      <w:r>
-        <w:t xml:space="preserve"> `parametry`</w:t>
-      </w:r>
-      <w:r>
-        <w:t xml:space="preserve"> </w:t>
-      </w:r>
-      <w:r>
-        <w:t>-&gt; varchar(45)</w:t>
-      </w:r>
-      <w:r>
-        <w:t>,</w:t>
-      </w:r>
-      <w:r>
-        <w:t xml:space="preserve"> NOT NULL,</w:t>
-      </w:r>
-    </w:p>
-    <w:p>
-      <w:r>
-        <w:t xml:space="preserve"> `stan_sprzetu`</w:t>
-      </w:r>
-      <w:r>
-        <w:t xml:space="preserve"> </w:t>
-      </w:r>
-      <w:r>
-        <w:t>-&gt; varchar(45)</w:t>
-      </w:r>
-      <w:r>
-        <w:t>,</w:t>
-      </w:r>
-      <w:r>
-        <w:t xml:space="preserve"> NOT NULL</w:t>
-      </w:r>
-      <w:r>
-        <w:t>,</w:t>
-      </w:r>
-      <w:r>
-        <w:t xml:space="preserve"> DEFAULT 'SPRAWNY',</w:t>
-      </w:r>
-    </w:p>
-    <w:p>
-      <w:r>
-        <w:t xml:space="preserve"> `id_lokalizacji`</w:t>
-      </w:r>
-      <w:r>
-        <w:t xml:space="preserve"> </w:t>
-      </w:r>
-      <w:r>
-        <w:t>-&gt;</w:t>
-      </w:r>
-      <w:r>
-        <w:t xml:space="preserve"> </w:t>
-      </w:r>
-      <w:r>
-        <w:t xml:space="preserve"> int(11)</w:t>
-      </w:r>
-      <w:r>
-        <w:t>,</w:t>
-      </w:r>
-      <w:r>
-        <w:t xml:space="preserve"> NOT NULL,</w:t>
-      </w:r>
-      <w:r>
-        <w:t xml:space="preserve"> Klucz obcy</w:t>
-      </w:r>
-    </w:p>
-    <w:p>
-      <w:r>
-        <w:t xml:space="preserve"> `id_</w:t>
-      </w:r>
-      <w:r>
-        <w:t>użytkownika</w:t>
-      </w:r>
-      <w:r>
-        <w:t>` -&gt;</w:t>
-      </w:r>
-      <w:r>
-        <w:t xml:space="preserve"> </w:t>
-      </w:r>
-      <w:r>
-        <w:t>int(11)</w:t>
-      </w:r>
-      <w:r>
-        <w:t>,</w:t>
-      </w:r>
-      <w:r>
-        <w:t xml:space="preserve"> NOT NULL,</w:t>
-      </w:r>
-      <w:r>
-        <w:t xml:space="preserve"> Klucz obcy</w:t>
-      </w:r>
-    </w:p>
-    <w:p>
-      <w:r>
-        <w:t xml:space="preserve"> `model`</w:t>
-      </w:r>
-      <w:r>
-        <w:t xml:space="preserve"> </w:t>
-      </w:r>
-      <w:r>
-        <w:t>-&gt; varchar(45)</w:t>
-      </w:r>
-      <w:r>
-        <w:t>,</w:t>
-      </w:r>
-      <w:r>
-        <w:t xml:space="preserve"> NOT NUL</w:t>
-      </w:r>
-      <w:r>
-        <w:t>L</w:t>
+        <w:t xml:space="preserve"> `typ` -&gt; varchar(45), NOT NULL,</w:t>
+      </w:r>
+    </w:p>
+    <w:p>
+      <w:r>
+        <w:t xml:space="preserve"> `marka` -&gt; varchar(45,) NOT NULL,</w:t>
+      </w:r>
+    </w:p>
+    <w:p>
+      <w:r>
+        <w:t xml:space="preserve"> `parametry` -&gt; varchar(45), NOT NULL,</w:t>
+      </w:r>
+    </w:p>
+    <w:p>
+      <w:r>
+        <w:t xml:space="preserve"> `stan_sprzetu` -&gt; varchar(45), NOT NULL, DEFAULT 'SPRAWNY',</w:t>
+      </w:r>
+    </w:p>
+    <w:p>
+      <w:r>
+        <w:t xml:space="preserve"> `id_lokalizacji` -&gt;  int(11), NOT NULL, Klucz obcy</w:t>
+      </w:r>
+    </w:p>
+    <w:p>
+      <w:r>
+        <w:t xml:space="preserve"> `id_użytkownika` -&gt; int(11), NOT NULL, Klucz obcy</w:t>
+      </w:r>
+    </w:p>
+    <w:p>
+      <w:r>
+        <w:t xml:space="preserve"> `model` -&gt; varchar(45), NOT NULL</w:t>
       </w:r>
     </w:p>
     <w:p/>
@@ -1581,13 +1450,7 @@
         </w:rPr>
       </w:pPr>
       <w:r>
-        <w:t xml:space="preserve">  `id_osoby` -&gt; int(11)</w:t>
-      </w:r>
-      <w:r>
-        <w:t>,</w:t>
-      </w:r>
-      <w:r>
-        <w:t xml:space="preserve"> NOT NULL,</w:t>
+        <w:t xml:space="preserve">  `id_osoby` -&gt; int(11), NOT NULL,</w:t>
       </w:r>
       <w:r>
         <w:rPr>
@@ -1598,93 +1461,42 @@
     </w:p>
     <w:p>
       <w:r>
-        <w:t xml:space="preserve">  `id_lokalizacji` -&gt; int(11)</w:t>
-      </w:r>
-      <w:r>
-        <w:t>,</w:t>
-      </w:r>
-      <w:r>
-        <w:t xml:space="preserve"> NOT NULL,</w:t>
-      </w:r>
-      <w:r>
-        <w:t xml:space="preserve"> Klucz obcy</w:t>
-      </w:r>
-    </w:p>
-    <w:p>
-      <w:r>
-        <w:t xml:space="preserve">  `imie` -&gt; varchar(45)</w:t>
-      </w:r>
-      <w:r>
-        <w:t>,</w:t>
-      </w:r>
-      <w:r>
-        <w:t xml:space="preserve"> NOT NULL,</w:t>
-      </w:r>
-    </w:p>
-    <w:p>
-      <w:r>
-        <w:t xml:space="preserve">  `nazwisko` -&gt; varchar(45)</w:t>
-      </w:r>
-      <w:r>
-        <w:t>,</w:t>
-      </w:r>
-      <w:r>
-        <w:t xml:space="preserve"> NOT NULL,</w:t>
-      </w:r>
-    </w:p>
-    <w:p>
-      <w:r>
-        <w:t xml:space="preserve">  `nr_tel` -&gt; int(9)</w:t>
-      </w:r>
-      <w:r>
-        <w:t>,</w:t>
-      </w:r>
-      <w:r>
-        <w:t xml:space="preserve"> NOT NULL,</w:t>
-      </w:r>
-    </w:p>
-    <w:p>
-      <w:r>
-        <w:t xml:space="preserve">  `adres` -&gt; varchar(45)</w:t>
-      </w:r>
-      <w:r>
-        <w:t>,</w:t>
-      </w:r>
-      <w:r>
-        <w:t xml:space="preserve"> NOT NULL,</w:t>
-      </w:r>
-    </w:p>
-    <w:p>
-      <w:r>
-        <w:t xml:space="preserve">  `mail` -&gt; varchar(45)</w:t>
-      </w:r>
-      <w:r>
-        <w:t>,</w:t>
-      </w:r>
-      <w:r>
-        <w:t xml:space="preserve"> DEFAULT NULL,</w:t>
-      </w:r>
-    </w:p>
-    <w:p>
-      <w:r>
-        <w:t xml:space="preserve">  `login` -&gt; varchar(45)</w:t>
-      </w:r>
-      <w:r>
-        <w:t>,</w:t>
-      </w:r>
-      <w:r>
-        <w:t xml:space="preserve"> NOT NULL,</w:t>
-      </w:r>
-    </w:p>
-    <w:p>
-      <w:r>
-        <w:t xml:space="preserve">  `hasło` -&gt; varchar(45)</w:t>
-      </w:r>
-      <w:r>
-        <w:t>,</w:t>
-      </w:r>
-      <w:r>
-        <w:t xml:space="preserve"> NOT NULL,</w:t>
+        <w:t xml:space="preserve">  `id_lokalizacji` -&gt; int(11), NOT NULL, Klucz obcy</w:t>
+      </w:r>
+    </w:p>
+    <w:p>
+      <w:r>
+        <w:t xml:space="preserve">  `imie` -&gt; varchar(45), NOT NULL,</w:t>
+      </w:r>
+    </w:p>
+    <w:p>
+      <w:r>
+        <w:t xml:space="preserve">  `nazwisko` -&gt; varchar(45), NOT NULL,</w:t>
+      </w:r>
+    </w:p>
+    <w:p>
+      <w:r>
+        <w:t xml:space="preserve">  `nr_tel` -&gt; int(9), NOT NULL,</w:t>
+      </w:r>
+    </w:p>
+    <w:p>
+      <w:r>
+        <w:t xml:space="preserve">  `adres` -&gt; varchar(45), NOT NULL,</w:t>
+      </w:r>
+    </w:p>
+    <w:p>
+      <w:r>
+        <w:t xml:space="preserve">  `mail` -&gt; varchar(45), DEFAULT NULL,</w:t>
+      </w:r>
+    </w:p>
+    <w:p>
+      <w:r>
+        <w:t xml:space="preserve">  `login` -&gt; varchar(45), NOT NULL,</w:t>
+      </w:r>
+    </w:p>
+    <w:p>
+      <w:r>
+        <w:t xml:space="preserve">  `hasło` -&gt; varchar(45), NOT NULL,</w:t>
       </w:r>
     </w:p>
     <w:p/>
@@ -1888,10 +1700,7 @@
         </w:rPr>
       </w:pPr>
       <w:r>
-        <w:t>`id_lokalizacja` int(11) NOT NULL,</w:t>
-      </w:r>
-      <w:r>
-        <w:t xml:space="preserve"> </w:t>
+        <w:t xml:space="preserve">`id_lokalizacja` int(11) NOT NULL, </w:t>
       </w:r>
       <w:r>
         <w:rPr>
@@ -1907,9 +1716,402 @@
     </w:p>
     <w:p>
       <w:r>
-        <w:t xml:space="preserve">  `kod_pocztowy` varchar(6) NOT NULL,</w:t>
-      </w:r>
-    </w:p>
+        <w:t xml:space="preserve">  `</w:t>
+      </w:r>
+      <w:proofErr w:type="spellStart"/>
+      <w:r>
+        <w:t>kod_pocztowy</w:t>
+      </w:r>
+      <w:proofErr w:type="spellEnd"/>
+      <w:r>
+        <w:t xml:space="preserve">` </w:t>
+      </w:r>
+      <w:proofErr w:type="spellStart"/>
+      <w:r>
+        <w:t>varchar</w:t>
+      </w:r>
+      <w:proofErr w:type="spellEnd"/>
+      <w:r>
+        <w:t>(6) NOT NULL,</w:t>
+      </w:r>
+    </w:p>
+    <w:p>
+      <w:r>
+        <w:lastRenderedPageBreak/>
+        <w:t>INSERT INTO lokalizacja (</w:t>
+      </w:r>
+      <w:proofErr w:type="spellStart"/>
+      <w:r>
+        <w:t>id_lokalizacja</w:t>
+      </w:r>
+      <w:proofErr w:type="spellEnd"/>
+      <w:r>
+        <w:t xml:space="preserve">, miasto, </w:t>
+      </w:r>
+      <w:proofErr w:type="spellStart"/>
+      <w:r>
+        <w:t>kod_pocztowy</w:t>
+      </w:r>
+      <w:proofErr w:type="spellEnd"/>
+      <w:r>
+        <w:t>) VALUES(0, 'Zielona Góra','65-012');</w:t>
+      </w:r>
+    </w:p>
+    <w:p>
+      <w:r>
+        <w:t>INSERT INTO lokalizacja (</w:t>
+      </w:r>
+      <w:proofErr w:type="spellStart"/>
+      <w:r>
+        <w:t>id_lokalizacja</w:t>
+      </w:r>
+      <w:proofErr w:type="spellEnd"/>
+      <w:r>
+        <w:t xml:space="preserve">, miasto, </w:t>
+      </w:r>
+      <w:proofErr w:type="spellStart"/>
+      <w:r>
+        <w:t>kod_pocztowy</w:t>
+      </w:r>
+      <w:proofErr w:type="spellEnd"/>
+      <w:r>
+        <w:t>) VALUES(1, 'Wrocław','50-031');</w:t>
+      </w:r>
+    </w:p>
+    <w:p>
+      <w:r>
+        <w:t>INSERT INTO lokalizacja (</w:t>
+      </w:r>
+      <w:proofErr w:type="spellStart"/>
+      <w:r>
+        <w:t>id_lokalizacja</w:t>
+      </w:r>
+      <w:proofErr w:type="spellEnd"/>
+      <w:r>
+        <w:t xml:space="preserve">, miasto, </w:t>
+      </w:r>
+      <w:proofErr w:type="spellStart"/>
+      <w:r>
+        <w:t>kod_pocztowy</w:t>
+      </w:r>
+      <w:proofErr w:type="spellEnd"/>
+      <w:r>
+        <w:t>) VALUES(2, 'Jelenia Góra','85-500');</w:t>
+      </w:r>
+    </w:p>
+    <w:p>
+      <w:r>
+        <w:t>INSERT INTO lokalizacja (</w:t>
+      </w:r>
+      <w:proofErr w:type="spellStart"/>
+      <w:r>
+        <w:t>id_lokalizacja</w:t>
+      </w:r>
+      <w:proofErr w:type="spellEnd"/>
+      <w:r>
+        <w:t xml:space="preserve">, miasto, </w:t>
+      </w:r>
+      <w:proofErr w:type="spellStart"/>
+      <w:r>
+        <w:t>kod_pocztowy</w:t>
+      </w:r>
+      <w:proofErr w:type="spellEnd"/>
+      <w:r>
+        <w:t>) VALUES(3, 'Bestwina','43-512');</w:t>
+      </w:r>
+    </w:p>
+    <w:p/>
+    <w:p/>
+    <w:p>
+      <w:r>
+        <w:t>INSERT INTO osoby (</w:t>
+      </w:r>
+      <w:proofErr w:type="spellStart"/>
+      <w:r>
+        <w:t>id_osoby</w:t>
+      </w:r>
+      <w:proofErr w:type="spellEnd"/>
+      <w:r>
+        <w:t xml:space="preserve">, </w:t>
+      </w:r>
+      <w:proofErr w:type="spellStart"/>
+      <w:r>
+        <w:t>id_lokalizacji</w:t>
+      </w:r>
+      <w:proofErr w:type="spellEnd"/>
+      <w:r>
+        <w:t xml:space="preserve">, </w:t>
+      </w:r>
+      <w:proofErr w:type="spellStart"/>
+      <w:r>
+        <w:t>imie</w:t>
+      </w:r>
+      <w:proofErr w:type="spellEnd"/>
+      <w:r>
+        <w:t xml:space="preserve">, nazwisko, </w:t>
+      </w:r>
+      <w:proofErr w:type="spellStart"/>
+      <w:r>
+        <w:t>nr_tel</w:t>
+      </w:r>
+      <w:proofErr w:type="spellEnd"/>
+      <w:r>
+        <w:t>, adres, mail, login, hasło) VALUES(0, 0, 'Paweł', 'Biel', 535226885, 'Wróblewskiego 8', 'pawel.biel.96@gmail.com','admin','admin');</w:t>
+      </w:r>
+    </w:p>
+    <w:p>
+      <w:r>
+        <w:t>INSERT INTO osoby (</w:t>
+      </w:r>
+      <w:proofErr w:type="spellStart"/>
+      <w:r>
+        <w:t>id_osoby</w:t>
+      </w:r>
+      <w:proofErr w:type="spellEnd"/>
+      <w:r>
+        <w:t xml:space="preserve">, </w:t>
+      </w:r>
+      <w:proofErr w:type="spellStart"/>
+      <w:r>
+        <w:t>id_lokalizacji</w:t>
+      </w:r>
+      <w:proofErr w:type="spellEnd"/>
+      <w:r>
+        <w:t xml:space="preserve">, </w:t>
+      </w:r>
+      <w:proofErr w:type="spellStart"/>
+      <w:r>
+        <w:t>imie</w:t>
+      </w:r>
+      <w:proofErr w:type="spellEnd"/>
+      <w:r>
+        <w:t xml:space="preserve">, nazwisko, </w:t>
+      </w:r>
+      <w:proofErr w:type="spellStart"/>
+      <w:r>
+        <w:t>nr_tel</w:t>
+      </w:r>
+      <w:proofErr w:type="spellEnd"/>
+      <w:r>
+        <w:t>, adres, mail, login, hasło) VALUES(1, 3, 'Mateusz', 'Wójtowicz', 791024199, 'Kościelna 27', 'mateusz.eclipse@gmail.com','master','</w:t>
+      </w:r>
+      <w:proofErr w:type="spellStart"/>
+      <w:r>
+        <w:t>adminadmin</w:t>
+      </w:r>
+      <w:proofErr w:type="spellEnd"/>
+      <w:r>
+        <w:t>');</w:t>
+      </w:r>
+    </w:p>
+    <w:p>
+      <w:r>
+        <w:t>INSERT INTO osoby (</w:t>
+      </w:r>
+      <w:proofErr w:type="spellStart"/>
+      <w:r>
+        <w:t>id_osoby</w:t>
+      </w:r>
+      <w:proofErr w:type="spellEnd"/>
+      <w:r>
+        <w:t xml:space="preserve">, </w:t>
+      </w:r>
+      <w:proofErr w:type="spellStart"/>
+      <w:r>
+        <w:t>id_lokalizacji</w:t>
+      </w:r>
+      <w:proofErr w:type="spellEnd"/>
+      <w:r>
+        <w:t xml:space="preserve">, </w:t>
+      </w:r>
+      <w:proofErr w:type="spellStart"/>
+      <w:r>
+        <w:t>imie</w:t>
+      </w:r>
+      <w:proofErr w:type="spellEnd"/>
+      <w:r>
+        <w:t xml:space="preserve">, nazwisko, </w:t>
+      </w:r>
+      <w:proofErr w:type="spellStart"/>
+      <w:r>
+        <w:t>nr_tel</w:t>
+      </w:r>
+      <w:proofErr w:type="spellEnd"/>
+      <w:r>
+        <w:t>, adres, mail, login, hasło) VALUES(2, 1, 'Janusz', 'Biernat', 880733654, 'Wybrzeże Wyspiańskiego 27', 'janusz.biernat@pwr.edu.</w:t>
+      </w:r>
+      <w:proofErr w:type="spellStart"/>
+      <w:r>
+        <w:t>pl</w:t>
+      </w:r>
+      <w:proofErr w:type="spellEnd"/>
+      <w:r>
+        <w:t>','sumator','</w:t>
+      </w:r>
+      <w:proofErr w:type="spellStart"/>
+      <w:r>
+        <w:t>ultrasumator</w:t>
+      </w:r>
+      <w:proofErr w:type="spellEnd"/>
+      <w:r>
+        <w:t>');</w:t>
+      </w:r>
+    </w:p>
+    <w:p/>
+    <w:p>
+      <w:r>
+        <w:t xml:space="preserve">INSERT INTO </w:t>
+      </w:r>
+      <w:proofErr w:type="spellStart"/>
+      <w:r>
+        <w:t>sprzet</w:t>
+      </w:r>
+      <w:proofErr w:type="spellEnd"/>
+      <w:r>
+        <w:t xml:space="preserve"> (</w:t>
+      </w:r>
+      <w:proofErr w:type="spellStart"/>
+      <w:r>
+        <w:t>id_sprzet</w:t>
+      </w:r>
+      <w:proofErr w:type="spellEnd"/>
+      <w:r>
+        <w:t xml:space="preserve">, typ, marka, parametry, </w:t>
+      </w:r>
+      <w:proofErr w:type="spellStart"/>
+      <w:r>
+        <w:t>stan_sprzetu</w:t>
+      </w:r>
+      <w:proofErr w:type="spellEnd"/>
+      <w:r>
+        <w:t xml:space="preserve">, </w:t>
+      </w:r>
+      <w:proofErr w:type="spellStart"/>
+      <w:r>
+        <w:t>id_lokalizacji</w:t>
+      </w:r>
+      <w:proofErr w:type="spellEnd"/>
+      <w:r>
+        <w:t xml:space="preserve">, </w:t>
+      </w:r>
+      <w:proofErr w:type="spellStart"/>
+      <w:r>
+        <w:t>id_osoby</w:t>
+      </w:r>
+      <w:proofErr w:type="spellEnd"/>
+      <w:r>
+        <w:t>, model) VALUES(0, 'mikrofon', '</w:t>
+      </w:r>
+      <w:proofErr w:type="spellStart"/>
+      <w:r>
+        <w:t>Shure</w:t>
+      </w:r>
+      <w:proofErr w:type="spellEnd"/>
+      <w:r>
+        <w:t>', 'dynamiczny', 'sprawny',0 ,0, 'SH-01');</w:t>
+      </w:r>
+    </w:p>
+    <w:p>
+      <w:r>
+        <w:t xml:space="preserve">INSERT INTO </w:t>
+      </w:r>
+      <w:proofErr w:type="spellStart"/>
+      <w:r>
+        <w:t>sprzet</w:t>
+      </w:r>
+      <w:proofErr w:type="spellEnd"/>
+      <w:r>
+        <w:t xml:space="preserve"> (</w:t>
+      </w:r>
+      <w:proofErr w:type="spellStart"/>
+      <w:r>
+        <w:t>id_sprzet</w:t>
+      </w:r>
+      <w:proofErr w:type="spellEnd"/>
+      <w:r>
+        <w:t xml:space="preserve">, typ, marka, parametry, </w:t>
+      </w:r>
+      <w:proofErr w:type="spellStart"/>
+      <w:r>
+        <w:t>stan_sprzetu</w:t>
+      </w:r>
+      <w:proofErr w:type="spellEnd"/>
+      <w:r>
+        <w:t xml:space="preserve">, </w:t>
+      </w:r>
+      <w:proofErr w:type="spellStart"/>
+      <w:r>
+        <w:t>id_lokalizacji</w:t>
+      </w:r>
+      <w:proofErr w:type="spellEnd"/>
+      <w:r>
+        <w:t xml:space="preserve">, </w:t>
+      </w:r>
+      <w:proofErr w:type="spellStart"/>
+      <w:r>
+        <w:t>id_osoby</w:t>
+      </w:r>
+      <w:proofErr w:type="spellEnd"/>
+      <w:r>
+        <w:t>, model) VALUES(1, 'gitara', '</w:t>
+      </w:r>
+      <w:proofErr w:type="spellStart"/>
+      <w:r>
+        <w:t>Fender</w:t>
+      </w:r>
+      <w:proofErr w:type="spellEnd"/>
+      <w:r>
+        <w:t>', 'akustyk', 'sprawny',3 ,1, 'CD-60');</w:t>
+      </w:r>
+    </w:p>
+    <w:p>
+      <w:r>
+        <w:t xml:space="preserve">INSERT INTO </w:t>
+      </w:r>
+      <w:proofErr w:type="spellStart"/>
+      <w:r>
+        <w:t>sprzet</w:t>
+      </w:r>
+      <w:proofErr w:type="spellEnd"/>
+      <w:r>
+        <w:t xml:space="preserve"> (</w:t>
+      </w:r>
+      <w:proofErr w:type="spellStart"/>
+      <w:r>
+        <w:t>id_sprzet</w:t>
+      </w:r>
+      <w:proofErr w:type="spellEnd"/>
+      <w:r>
+        <w:t xml:space="preserve">, typ, marka, parametry, </w:t>
+      </w:r>
+      <w:proofErr w:type="spellStart"/>
+      <w:r>
+        <w:t>stan_sprzetu</w:t>
+      </w:r>
+      <w:proofErr w:type="spellEnd"/>
+      <w:r>
+        <w:t xml:space="preserve">, </w:t>
+      </w:r>
+      <w:proofErr w:type="spellStart"/>
+      <w:r>
+        <w:t>id_lokalizacji</w:t>
+      </w:r>
+      <w:proofErr w:type="spellEnd"/>
+      <w:r>
+        <w:t xml:space="preserve">, </w:t>
+      </w:r>
+      <w:proofErr w:type="spellStart"/>
+      <w:r>
+        <w:t>id_osoby</w:t>
+      </w:r>
+      <w:proofErr w:type="spellEnd"/>
+      <w:r>
+        <w:t>, model) VALUES(2, 'mikser', 'Yamaha', 'cyfrowy', 'niesprawny',1 ,1, '01');</w:t>
+      </w:r>
+      <w:bookmarkStart w:id="0" w:name="_GoBack"/>
+      <w:bookmarkEnd w:id="0"/>
+    </w:p>
+    <w:p/>
     <w:sectPr>
       <w:pgSz w:w="11906" w:h="16838"/>
       <w:pgMar w:top="1417" w:right="1417" w:bottom="1417" w:left="1417" w:header="708" w:footer="708" w:gutter="0"/>
@@ -2043,6 +2245,7 @@
     <w:lsdException w:name="HTML Sample" w:semiHidden="1" w:unhideWhenUsed="1"/>
     <w:lsdException w:name="HTML Typewriter" w:semiHidden="1" w:unhideWhenUsed="1"/>
     <w:lsdException w:name="HTML Variable" w:semiHidden="1" w:unhideWhenUsed="1"/>
+    <w:lsdException w:name="Normal Table" w:semiHidden="1" w:unhideWhenUsed="1"/>
     <w:lsdException w:name="annotation subject" w:semiHidden="1" w:unhideWhenUsed="1"/>
     <w:lsdException w:name="No List" w:semiHidden="1" w:unhideWhenUsed="1"/>
     <w:lsdException w:name="Outline List 1" w:semiHidden="1" w:unhideWhenUsed="1"/>
@@ -2086,8 +2289,10 @@
     <w:lsdException w:name="Table Elegant" w:semiHidden="1" w:unhideWhenUsed="1"/>
     <w:lsdException w:name="Table Professional" w:semiHidden="1" w:unhideWhenUsed="1"/>
     <w:lsdException w:name="Table Subtle 1" w:semiHidden="1" w:unhideWhenUsed="1"/>
+    <w:lsdException w:name="Table Subtle 2" w:semiHidden="1" w:unhideWhenUsed="1"/>
     <w:lsdException w:name="Table Web 1" w:semiHidden="1" w:unhideWhenUsed="1"/>
     <w:lsdException w:name="Table Web 2" w:semiHidden="1" w:unhideWhenUsed="1"/>
+    <w:lsdException w:name="Table Web 3" w:semiHidden="1" w:unhideWhenUsed="1"/>
     <w:lsdException w:name="Balloon Text" w:semiHidden="1" w:unhideWhenUsed="1"/>
     <w:lsdException w:name="Table Grid" w:uiPriority="39"/>
     <w:lsdException w:name="Table Theme" w:semiHidden="1" w:unhideWhenUsed="1"/>

</xml_diff>